<commit_message>
Update document: add framework.
</commit_message>
<xml_diff>
--- a/trunk/PaperRecommender/document/Kien truc he thong.docx
+++ b/trunk/PaperRecommender/document/Kien truc he thong.docx
@@ -74,7 +74,7 @@
     <w:p>
       <w:pPr>
         <w:numPr>
-          <w:ilvl w:val="1"/>
+          <w:ilvl w:val="2"/>
           <w:numId w:val="1"/>
         </w:numPr>
         <w:spacing w:after="0"/>
@@ -92,6 +92,29 @@
           <w:szCs w:val="26"/>
         </w:rPr>
         <w:t>Constant</w:t>
+      </w:r>
+    </w:p>
+    <w:p>
+      <w:pPr>
+        <w:numPr>
+          <w:ilvl w:val="3"/>
+          <w:numId w:val="1"/>
+        </w:numPr>
+        <w:spacing w:after="0"/>
+        <w:textAlignment w:val="center"/>
+        <w:rPr>
+          <w:rFonts w:ascii="Times New Roman" w:eastAsia="Times New Roman" w:hAnsi="Times New Roman" w:cs="Times New Roman"/>
+          <w:sz w:val="26"/>
+          <w:szCs w:val="26"/>
+        </w:rPr>
+      </w:pPr>
+      <w:r>
+        <w:rPr>
+          <w:rFonts w:ascii="Times New Roman" w:eastAsia="Times New Roman" w:hAnsi="Times New Roman" w:cs="Times New Roman"/>
+          <w:sz w:val="26"/>
+          <w:szCs w:val="26"/>
+        </w:rPr>
+        <w:t>Các hằng số</w:t>
       </w:r>
     </w:p>
     <w:p>
@@ -114,13 +137,13 @@
           <w:sz w:val="26"/>
           <w:szCs w:val="26"/>
         </w:rPr>
-        <w:t>Các hằng số</w:t>
+        <w:t>Document</w:t>
       </w:r>
     </w:p>
     <w:p>
       <w:pPr>
         <w:numPr>
-          <w:ilvl w:val="1"/>
+          <w:ilvl w:val="3"/>
           <w:numId w:val="1"/>
         </w:numPr>
         <w:spacing w:after="0"/>
@@ -137,7 +160,7 @@
           <w:sz w:val="26"/>
           <w:szCs w:val="26"/>
         </w:rPr>
-        <w:t>Document</w:t>
+        <w:t>Tài liệu</w:t>
       </w:r>
     </w:p>
     <w:p>
@@ -160,76 +183,7 @@
           <w:sz w:val="26"/>
           <w:szCs w:val="26"/>
         </w:rPr>
-        <w:t>Tài liệu</w:t>
-      </w:r>
-    </w:p>
-    <w:p>
-      <w:pPr>
-        <w:numPr>
-          <w:ilvl w:val="1"/>
-          <w:numId w:val="1"/>
-        </w:numPr>
-        <w:spacing w:after="0"/>
-        <w:textAlignment w:val="center"/>
-        <w:rPr>
-          <w:rFonts w:ascii="Times New Roman" w:eastAsia="Times New Roman" w:hAnsi="Times New Roman" w:cs="Times New Roman"/>
-          <w:sz w:val="26"/>
-          <w:szCs w:val="26"/>
-        </w:rPr>
-      </w:pPr>
-      <w:r>
-        <w:rPr>
-          <w:rFonts w:ascii="Times New Roman" w:eastAsia="Times New Roman" w:hAnsi="Times New Roman" w:cs="Times New Roman"/>
-          <w:sz w:val="26"/>
-          <w:szCs w:val="26"/>
-        </w:rPr>
         <w:t>uit.tkorg.paperrecommender</w:t>
-      </w:r>
-    </w:p>
-    <w:p>
-      <w:pPr>
-        <w:numPr>
-          <w:ilvl w:val="2"/>
-          <w:numId w:val="1"/>
-        </w:numPr>
-        <w:spacing w:after="0"/>
-        <w:textAlignment w:val="center"/>
-        <w:rPr>
-          <w:rFonts w:ascii="Times New Roman" w:eastAsia="Times New Roman" w:hAnsi="Times New Roman" w:cs="Times New Roman"/>
-          <w:sz w:val="26"/>
-          <w:szCs w:val="26"/>
-        </w:rPr>
-      </w:pPr>
-      <w:r>
-        <w:rPr>
-          <w:rFonts w:ascii="Times New Roman" w:eastAsia="Times New Roman" w:hAnsi="Times New Roman" w:cs="Times New Roman"/>
-          <w:sz w:val="26"/>
-          <w:szCs w:val="26"/>
-        </w:rPr>
-        <w:t>GUI</w:t>
-      </w:r>
-    </w:p>
-    <w:p>
-      <w:pPr>
-        <w:numPr>
-          <w:ilvl w:val="2"/>
-          <w:numId w:val="1"/>
-        </w:numPr>
-        <w:spacing w:after="0"/>
-        <w:textAlignment w:val="center"/>
-        <w:rPr>
-          <w:rFonts w:ascii="Times New Roman" w:eastAsia="Times New Roman" w:hAnsi="Times New Roman" w:cs="Times New Roman"/>
-          <w:sz w:val="26"/>
-          <w:szCs w:val="26"/>
-        </w:rPr>
-      </w:pPr>
-      <w:r>
-        <w:rPr>
-          <w:rFonts w:ascii="Times New Roman" w:eastAsia="Times New Roman" w:hAnsi="Times New Roman" w:cs="Times New Roman"/>
-          <w:sz w:val="26"/>
-          <w:szCs w:val="26"/>
-        </w:rPr>
-        <w:t>Controller</w:t>
       </w:r>
     </w:p>
     <w:p>
@@ -252,7 +206,30 @@
           <w:sz w:val="26"/>
           <w:szCs w:val="26"/>
         </w:rPr>
-        <w:t xml:space="preserve">Main </w:t>
+        <w:t>GUI</w:t>
+      </w:r>
+    </w:p>
+    <w:p>
+      <w:pPr>
+        <w:numPr>
+          <w:ilvl w:val="3"/>
+          <w:numId w:val="1"/>
+        </w:numPr>
+        <w:spacing w:after="0"/>
+        <w:textAlignment w:val="center"/>
+        <w:rPr>
+          <w:rFonts w:ascii="Times New Roman" w:eastAsia="Times New Roman" w:hAnsi="Times New Roman" w:cs="Times New Roman"/>
+          <w:sz w:val="26"/>
+          <w:szCs w:val="26"/>
+        </w:rPr>
+      </w:pPr>
+      <w:r>
+        <w:rPr>
+          <w:rFonts w:ascii="Times New Roman" w:eastAsia="Times New Roman" w:hAnsi="Times New Roman" w:cs="Times New Roman"/>
+          <w:sz w:val="26"/>
+          <w:szCs w:val="26"/>
+        </w:rPr>
+        <w:t>Controller</w:t>
       </w:r>
     </w:p>
     <w:p>
@@ -275,7 +252,177 @@
           <w:sz w:val="26"/>
           <w:szCs w:val="26"/>
         </w:rPr>
-        <w:t>Controller trung tâm, main entry dùng khi develop, test</w:t>
+        <w:t>Central</w:t>
+      </w:r>
+      <w:r>
+        <w:rPr>
+          <w:rFonts w:ascii="Times New Roman" w:eastAsia="Times New Roman" w:hAnsi="Times New Roman" w:cs="Times New Roman"/>
+          <w:sz w:val="26"/>
+          <w:szCs w:val="26"/>
+        </w:rPr>
+        <w:t xml:space="preserve"> </w:t>
+      </w:r>
+    </w:p>
+    <w:p>
+      <w:pPr>
+        <w:numPr>
+          <w:ilvl w:val="5"/>
+          <w:numId w:val="1"/>
+        </w:numPr>
+        <w:spacing w:after="0"/>
+        <w:textAlignment w:val="center"/>
+        <w:rPr>
+          <w:rFonts w:ascii="Times New Roman" w:eastAsia="Times New Roman" w:hAnsi="Times New Roman" w:cs="Times New Roman"/>
+          <w:sz w:val="26"/>
+          <w:szCs w:val="26"/>
+        </w:rPr>
+      </w:pPr>
+      <w:r>
+        <w:rPr>
+          <w:rFonts w:ascii="Times New Roman" w:eastAsia="Times New Roman" w:hAnsi="Times New Roman" w:cs="Times New Roman"/>
+          <w:sz w:val="26"/>
+          <w:szCs w:val="26"/>
+        </w:rPr>
+        <w:t>Controller trung tâm</w:t>
+      </w:r>
+      <w:r>
+        <w:rPr>
+          <w:rFonts w:ascii="Times New Roman" w:eastAsia="Times New Roman" w:hAnsi="Times New Roman" w:cs="Times New Roman"/>
+          <w:sz w:val="26"/>
+          <w:szCs w:val="26"/>
+        </w:rPr>
+        <w:t>: trực tiếp nhận yêu cầu từ GUI, điều phối logic chương trình, gọi các sub module phù hợp trong từng component.</w:t>
+      </w:r>
+    </w:p>
+    <w:p>
+      <w:pPr>
+        <w:numPr>
+          <w:ilvl w:val="5"/>
+          <w:numId w:val="1"/>
+        </w:numPr>
+        <w:spacing w:after="0"/>
+        <w:textAlignment w:val="center"/>
+        <w:rPr>
+          <w:rFonts w:ascii="Times New Roman" w:eastAsia="Times New Roman" w:hAnsi="Times New Roman" w:cs="Times New Roman"/>
+          <w:sz w:val="26"/>
+          <w:szCs w:val="26"/>
+        </w:rPr>
+      </w:pPr>
+      <w:r>
+        <w:rPr>
+          <w:rFonts w:ascii="Times New Roman" w:eastAsia="Times New Roman" w:hAnsi="Times New Roman" w:cs="Times New Roman"/>
+          <w:sz w:val="26"/>
+          <w:szCs w:val="26"/>
+        </w:rPr>
+        <w:t>M</w:t>
+      </w:r>
+      <w:r>
+        <w:rPr>
+          <w:rFonts w:ascii="Times New Roman" w:eastAsia="Times New Roman" w:hAnsi="Times New Roman" w:cs="Times New Roman"/>
+          <w:sz w:val="26"/>
+          <w:szCs w:val="26"/>
+        </w:rPr>
+        <w:t>ain entry dùng khi develop, test</w:t>
+      </w:r>
+      <w:r>
+        <w:rPr>
+          <w:rFonts w:ascii="Times New Roman" w:eastAsia="Times New Roman" w:hAnsi="Times New Roman" w:cs="Times New Roman"/>
+          <w:sz w:val="26"/>
+          <w:szCs w:val="26"/>
+        </w:rPr>
+        <w:t>.</w:t>
+      </w:r>
+    </w:p>
+    <w:p>
+      <w:pPr>
+        <w:numPr>
+          <w:ilvl w:val="4"/>
+          <w:numId w:val="1"/>
+        </w:numPr>
+        <w:spacing w:after="0"/>
+        <w:textAlignment w:val="center"/>
+        <w:rPr>
+          <w:rFonts w:ascii="Times New Roman" w:eastAsia="Times New Roman" w:hAnsi="Times New Roman" w:cs="Times New Roman"/>
+          <w:sz w:val="26"/>
+          <w:szCs w:val="26"/>
+        </w:rPr>
+      </w:pPr>
+      <w:r>
+        <w:rPr>
+          <w:rFonts w:ascii="Times New Roman" w:eastAsia="Times New Roman" w:hAnsi="Times New Roman" w:cs="Times New Roman"/>
+          <w:sz w:val="26"/>
+          <w:szCs w:val="26"/>
+        </w:rPr>
+        <w:t>Recommendation</w:t>
+      </w:r>
+    </w:p>
+    <w:p>
+      <w:pPr>
+        <w:numPr>
+          <w:ilvl w:val="5"/>
+          <w:numId w:val="1"/>
+        </w:numPr>
+        <w:spacing w:after="0"/>
+        <w:textAlignment w:val="center"/>
+        <w:rPr>
+          <w:rFonts w:ascii="Times New Roman" w:eastAsia="Times New Roman" w:hAnsi="Times New Roman" w:cs="Times New Roman"/>
+          <w:sz w:val="26"/>
+          <w:szCs w:val="26"/>
+        </w:rPr>
+      </w:pPr>
+      <w:r>
+        <w:rPr>
+          <w:rFonts w:ascii="Times New Roman" w:eastAsia="Times New Roman" w:hAnsi="Times New Roman" w:cs="Times New Roman"/>
+          <w:sz w:val="26"/>
+          <w:szCs w:val="26"/>
+        </w:rPr>
+        <w:t>Logic to recommend.</w:t>
+      </w:r>
+    </w:p>
+    <w:p>
+      <w:pPr>
+        <w:numPr>
+          <w:ilvl w:val="4"/>
+          <w:numId w:val="1"/>
+        </w:numPr>
+        <w:spacing w:after="0"/>
+        <w:textAlignment w:val="center"/>
+        <w:rPr>
+          <w:rFonts w:ascii="Times New Roman" w:eastAsia="Times New Roman" w:hAnsi="Times New Roman" w:cs="Times New Roman"/>
+          <w:sz w:val="26"/>
+          <w:szCs w:val="26"/>
+        </w:rPr>
+      </w:pPr>
+      <w:r>
+        <w:rPr>
+          <w:rFonts w:ascii="Times New Roman" w:eastAsia="Times New Roman" w:hAnsi="Times New Roman" w:cs="Times New Roman"/>
+          <w:sz w:val="26"/>
+          <w:szCs w:val="26"/>
+        </w:rPr>
+        <w:t>Evaluation</w:t>
+      </w:r>
+    </w:p>
+    <w:p>
+      <w:pPr>
+        <w:numPr>
+          <w:ilvl w:val="5"/>
+          <w:numId w:val="1"/>
+        </w:numPr>
+        <w:spacing w:after="0"/>
+        <w:textAlignment w:val="center"/>
+        <w:rPr>
+          <w:rFonts w:ascii="Times New Roman" w:eastAsia="Times New Roman" w:hAnsi="Times New Roman" w:cs="Times New Roman"/>
+          <w:sz w:val="26"/>
+          <w:szCs w:val="26"/>
+        </w:rPr>
+      </w:pPr>
+      <w:r>
+        <w:rPr>
+          <w:rFonts w:ascii="Times New Roman" w:eastAsia="Times New Roman" w:hAnsi="Times New Roman" w:cs="Times New Roman"/>
+          <w:sz w:val="26"/>
+          <w:szCs w:val="26"/>
+        </w:rPr>
+        <w:t>Logic to evaluate.</w:t>
       </w:r>
     </w:p>
     <w:p>
@@ -298,7 +445,7 @@
           <w:sz w:val="26"/>
           <w:szCs w:val="26"/>
         </w:rPr>
-        <w:t>Recommendation</w:t>
+        <w:t>Model</w:t>
       </w:r>
     </w:p>
     <w:p>
@@ -321,7 +468,7 @@
           <w:sz w:val="26"/>
           <w:szCs w:val="26"/>
         </w:rPr>
-        <w:t>Logic to recommend.</w:t>
+        <w:t>Represent data.</w:t>
       </w:r>
     </w:p>
     <w:p>
@@ -344,7 +491,7 @@
           <w:sz w:val="26"/>
           <w:szCs w:val="26"/>
         </w:rPr>
-        <w:t>Evaluation</w:t>
+        <w:t>Utility</w:t>
       </w:r>
     </w:p>
     <w:p>
@@ -367,98 +514,6 @@
           <w:sz w:val="26"/>
           <w:szCs w:val="26"/>
         </w:rPr>
-        <w:t>Logic to evaluate.</w:t>
-      </w:r>
-    </w:p>
-    <w:p>
-      <w:pPr>
-        <w:numPr>
-          <w:ilvl w:val="2"/>
-          <w:numId w:val="1"/>
-        </w:numPr>
-        <w:spacing w:after="0"/>
-        <w:textAlignment w:val="center"/>
-        <w:rPr>
-          <w:rFonts w:ascii="Times New Roman" w:eastAsia="Times New Roman" w:hAnsi="Times New Roman" w:cs="Times New Roman"/>
-          <w:sz w:val="26"/>
-          <w:szCs w:val="26"/>
-        </w:rPr>
-      </w:pPr>
-      <w:r>
-        <w:rPr>
-          <w:rFonts w:ascii="Times New Roman" w:eastAsia="Times New Roman" w:hAnsi="Times New Roman" w:cs="Times New Roman"/>
-          <w:sz w:val="26"/>
-          <w:szCs w:val="26"/>
-        </w:rPr>
-        <w:t>Model</w:t>
-      </w:r>
-    </w:p>
-    <w:p>
-      <w:pPr>
-        <w:numPr>
-          <w:ilvl w:val="3"/>
-          <w:numId w:val="1"/>
-        </w:numPr>
-        <w:spacing w:after="0"/>
-        <w:textAlignment w:val="center"/>
-        <w:rPr>
-          <w:rFonts w:ascii="Times New Roman" w:eastAsia="Times New Roman" w:hAnsi="Times New Roman" w:cs="Times New Roman"/>
-          <w:sz w:val="26"/>
-          <w:szCs w:val="26"/>
-        </w:rPr>
-      </w:pPr>
-      <w:r>
-        <w:rPr>
-          <w:rFonts w:ascii="Times New Roman" w:eastAsia="Times New Roman" w:hAnsi="Times New Roman" w:cs="Times New Roman"/>
-          <w:sz w:val="26"/>
-          <w:szCs w:val="26"/>
-        </w:rPr>
-        <w:t>Represent data.</w:t>
-      </w:r>
-    </w:p>
-    <w:p>
-      <w:pPr>
-        <w:numPr>
-          <w:ilvl w:val="2"/>
-          <w:numId w:val="1"/>
-        </w:numPr>
-        <w:spacing w:after="0"/>
-        <w:textAlignment w:val="center"/>
-        <w:rPr>
-          <w:rFonts w:ascii="Times New Roman" w:eastAsia="Times New Roman" w:hAnsi="Times New Roman" w:cs="Times New Roman"/>
-          <w:sz w:val="26"/>
-          <w:szCs w:val="26"/>
-        </w:rPr>
-      </w:pPr>
-      <w:r>
-        <w:rPr>
-          <w:rFonts w:ascii="Times New Roman" w:eastAsia="Times New Roman" w:hAnsi="Times New Roman" w:cs="Times New Roman"/>
-          <w:sz w:val="26"/>
-          <w:szCs w:val="26"/>
-        </w:rPr>
-        <w:t>Utility</w:t>
-      </w:r>
-    </w:p>
-    <w:p>
-      <w:pPr>
-        <w:numPr>
-          <w:ilvl w:val="3"/>
-          <w:numId w:val="1"/>
-        </w:numPr>
-        <w:spacing w:after="0"/>
-        <w:textAlignment w:val="center"/>
-        <w:rPr>
-          <w:rFonts w:ascii="Times New Roman" w:eastAsia="Times New Roman" w:hAnsi="Times New Roman" w:cs="Times New Roman"/>
-          <w:sz w:val="26"/>
-          <w:szCs w:val="26"/>
-        </w:rPr>
-      </w:pPr>
-      <w:r>
-        <w:rPr>
-          <w:rFonts w:ascii="Times New Roman" w:eastAsia="Times New Roman" w:hAnsi="Times New Roman" w:cs="Times New Roman"/>
-          <w:sz w:val="26"/>
-          <w:szCs w:val="26"/>
-        </w:rPr>
         <w:t>Class tính toán, logging, input, output, ...</w:t>
       </w:r>
     </w:p>
@@ -476,12 +531,11 @@
       <w:pPr>
         <w:rPr>
           <w:rFonts w:ascii="Times New Roman" w:hAnsi="Times New Roman" w:cs="Times New Roman"/>
-          <w:sz w:val="26"/>
-          <w:szCs w:val="26"/>
-        </w:rPr>
-      </w:pPr>
-      <w:bookmarkStart w:id="0" w:name="_GoBack"/>
-      <w:bookmarkEnd w:id="0"/>
+          <w:b/>
+          <w:sz w:val="26"/>
+          <w:szCs w:val="26"/>
+        </w:rPr>
+      </w:pPr>
       <w:r>
         <w:rPr>
           <w:rFonts w:ascii="Times New Roman" w:hAnsi="Times New Roman" w:cs="Times New Roman"/>
@@ -489,6 +543,25 @@
           <w:sz w:val="26"/>
           <w:szCs w:val="26"/>
         </w:rPr>
+        <w:br w:type="page"/>
+      </w:r>
+    </w:p>
+    <w:p>
+      <w:pPr>
+        <w:rPr>
+          <w:rFonts w:ascii="Times New Roman" w:hAnsi="Times New Roman" w:cs="Times New Roman"/>
+          <w:sz w:val="26"/>
+          <w:szCs w:val="26"/>
+        </w:rPr>
+      </w:pPr>
+      <w:r>
+        <w:rPr>
+          <w:rFonts w:ascii="Times New Roman" w:hAnsi="Times New Roman" w:cs="Times New Roman"/>
+          <w:b/>
+          <w:sz w:val="26"/>
+          <w:szCs w:val="26"/>
+        </w:rPr>
+        <w:lastRenderedPageBreak/>
         <w:t>Module:</w:t>
       </w:r>
     </w:p>
@@ -845,7 +918,6 @@
           <w:sz w:val="26"/>
           <w:szCs w:val="26"/>
         </w:rPr>
-        <w:lastRenderedPageBreak/>
         <w:t>For each author (class author -&gt; object)</w:t>
       </w:r>
     </w:p>
@@ -1357,6 +1429,7 @@
           <w:sz w:val="26"/>
           <w:szCs w:val="26"/>
         </w:rPr>
+        <w:lastRenderedPageBreak/>
         <w:t xml:space="preserve">Using ordinary java project in netbeans (java application, ant build). </w:t>
       </w:r>
     </w:p>
@@ -1440,9 +1513,2928 @@
           <w:szCs w:val="26"/>
         </w:rPr>
       </w:pPr>
+      <w:r>
+        <w:rPr>
+          <w:rFonts w:ascii="Times New Roman" w:hAnsi="Times New Roman" w:cs="Times New Roman"/>
+          <w:sz w:val="26"/>
+          <w:szCs w:val="26"/>
+        </w:rPr>
+        <w:br w:type="page"/>
+      </w:r>
+    </w:p>
+    <w:p>
+      <w:pPr>
+        <w:rPr>
+          <w:rFonts w:ascii="Times New Roman" w:hAnsi="Times New Roman" w:cs="Times New Roman"/>
+          <w:b/>
+          <w:sz w:val="26"/>
+          <w:szCs w:val="26"/>
+        </w:rPr>
+        <w:sectPr>
+          <w:pgSz w:w="12240" w:h="15840"/>
+          <w:pgMar w:top="1440" w:right="1440" w:bottom="1440" w:left="1440" w:header="720" w:footer="720" w:gutter="0"/>
+          <w:cols w:space="720"/>
+          <w:docGrid w:linePitch="360"/>
+        </w:sectPr>
+      </w:pPr>
+    </w:p>
+    <w:p>
+      <w:pPr>
+        <w:rPr>
+          <w:rFonts w:ascii="Times New Roman" w:hAnsi="Times New Roman" w:cs="Times New Roman"/>
+          <w:b/>
+          <w:sz w:val="26"/>
+          <w:szCs w:val="26"/>
+        </w:rPr>
+      </w:pPr>
+      <w:r>
+        <w:rPr>
+          <w:rFonts w:ascii="Times New Roman" w:hAnsi="Times New Roman" w:cs="Times New Roman"/>
+          <w:b/>
+          <w:sz w:val="26"/>
+          <w:szCs w:val="26"/>
+        </w:rPr>
+        <w:lastRenderedPageBreak/>
+        <w:t>Framework:</w:t>
+      </w:r>
+    </w:p>
+    <w:p>
+      <w:pPr>
+        <w:rPr>
+          <w:rFonts w:ascii="Times New Roman" w:hAnsi="Times New Roman" w:cs="Times New Roman"/>
+          <w:b/>
+          <w:sz w:val="26"/>
+          <w:szCs w:val="26"/>
+        </w:rPr>
+      </w:pPr>
+      <w:r>
+        <w:rPr>
+          <w:noProof/>
+        </w:rPr>
+        <mc:AlternateContent>
+          <mc:Choice Requires="wpc">
+            <w:drawing>
+              <wp:inline distT="0" distB="0" distL="0" distR="0" wp14:anchorId="7B7F27BE" wp14:editId="5824ACFE">
+                <wp:extent cx="7858125" cy="4152900"/>
+                <wp:effectExtent l="0" t="0" r="28575" b="0"/>
+                <wp:docPr id="1" name="Canvas 1"/>
+                <wp:cNvGraphicFramePr>
+                  <a:graphicFrameLocks xmlns:a="http://schemas.openxmlformats.org/drawingml/2006/main" noChangeAspect="1"/>
+                </wp:cNvGraphicFramePr>
+                <a:graphic xmlns:a="http://schemas.openxmlformats.org/drawingml/2006/main">
+                  <a:graphicData uri="http://schemas.microsoft.com/office/word/2010/wordprocessingCanvas">
+                    <wpc:wpc>
+                      <wpc:bg/>
+                      <wpc:whole/>
+                      <wps:wsp>
+                        <wps:cNvPr id="2" name="Rectangle 2"/>
+                        <wps:cNvSpPr/>
+                        <wps:spPr>
+                          <a:xfrm>
+                            <a:off x="715289" y="2632711"/>
+                            <a:ext cx="981075" cy="428625"/>
+                          </a:xfrm>
+                          <a:prstGeom prst="rect">
+                            <a:avLst/>
+                          </a:prstGeom>
+                          <a:solidFill>
+                            <a:schemeClr val="bg1"/>
+                          </a:solidFill>
+                          <a:ln>
+                            <a:solidFill>
+                              <a:schemeClr val="tx1"/>
+                            </a:solidFill>
+                          </a:ln>
+                        </wps:spPr>
+                        <wps:style>
+                          <a:lnRef idx="2">
+                            <a:schemeClr val="accent1">
+                              <a:shade val="50000"/>
+                            </a:schemeClr>
+                          </a:lnRef>
+                          <a:fillRef idx="1">
+                            <a:schemeClr val="accent1"/>
+                          </a:fillRef>
+                          <a:effectRef idx="0">
+                            <a:schemeClr val="accent1"/>
+                          </a:effectRef>
+                          <a:fontRef idx="minor">
+                            <a:schemeClr val="lt1"/>
+                          </a:fontRef>
+                        </wps:style>
+                        <wps:txbx>
+                          <w:txbxContent>
+                            <w:p>
+                              <w:pPr>
+                                <w:spacing w:after="0"/>
+                                <w:jc w:val="center"/>
+                                <w:rPr>
+                                  <w:rFonts w:ascii="Times New Roman" w:hAnsi="Times New Roman" w:cs="Times New Roman"/>
+                                  <w:b/>
+                                  <w:color w:val="000000" w:themeColor="text1"/>
+                                  <w:sz w:val="16"/>
+                                </w:rPr>
+                              </w:pPr>
+                              <w:r>
+                                <w:rPr>
+                                  <w:rFonts w:ascii="Times New Roman" w:hAnsi="Times New Roman" w:cs="Times New Roman"/>
+                                  <w:b/>
+                                  <w:color w:val="000000" w:themeColor="text1"/>
+                                  <w:sz w:val="16"/>
+                                </w:rPr>
+                                <w:t xml:space="preserve">1. </w:t>
+                              </w:r>
+                            </w:p>
+                            <w:p>
+                              <w:pPr>
+                                <w:spacing w:after="0"/>
+                                <w:jc w:val="center"/>
+                                <w:rPr>
+                                  <w:rFonts w:ascii="Times New Roman" w:hAnsi="Times New Roman" w:cs="Times New Roman"/>
+                                  <w:b/>
+                                  <w:color w:val="000000" w:themeColor="text1"/>
+                                  <w:sz w:val="16"/>
+                                </w:rPr>
+                              </w:pPr>
+                              <w:r>
+                                <w:rPr>
+                                  <w:rFonts w:ascii="Times New Roman" w:hAnsi="Times New Roman" w:cs="Times New Roman"/>
+                                  <w:b/>
+                                  <w:color w:val="000000" w:themeColor="text1"/>
+                                  <w:sz w:val="16"/>
+                                </w:rPr>
+                                <w:t>DATA IMPORT</w:t>
+                              </w:r>
+                            </w:p>
+                          </w:txbxContent>
+                        </wps:txbx>
+                        <wps:bodyPr rot="0" spcFirstLastPara="0" vertOverflow="overflow" horzOverflow="overflow" vert="horz" wrap="square" lIns="91440" tIns="45720" rIns="91440" bIns="45720" numCol="1" spcCol="0" rtlCol="0" fromWordArt="0" anchor="ctr" anchorCtr="0" forceAA="0" compatLnSpc="1">
+                          <a:prstTxWarp prst="textNoShape">
+                            <a:avLst/>
+                          </a:prstTxWarp>
+                          <a:noAutofit/>
+                        </wps:bodyPr>
+                      </wps:wsp>
+                      <wps:wsp>
+                        <wps:cNvPr id="3" name="Rectangle 3"/>
+                        <wps:cNvSpPr/>
+                        <wps:spPr>
+                          <a:xfrm>
+                            <a:off x="2294659" y="1592680"/>
+                            <a:ext cx="1310493" cy="428625"/>
+                          </a:xfrm>
+                          <a:prstGeom prst="rect">
+                            <a:avLst/>
+                          </a:prstGeom>
+                          <a:solidFill>
+                            <a:schemeClr val="bg1"/>
+                          </a:solidFill>
+                          <a:ln>
+                            <a:solidFill>
+                              <a:schemeClr val="tx1"/>
+                            </a:solidFill>
+                          </a:ln>
+                        </wps:spPr>
+                        <wps:style>
+                          <a:lnRef idx="2">
+                            <a:schemeClr val="accent1">
+                              <a:shade val="50000"/>
+                            </a:schemeClr>
+                          </a:lnRef>
+                          <a:fillRef idx="1">
+                            <a:schemeClr val="accent1"/>
+                          </a:fillRef>
+                          <a:effectRef idx="0">
+                            <a:schemeClr val="accent1"/>
+                          </a:effectRef>
+                          <a:fontRef idx="minor">
+                            <a:schemeClr val="lt1"/>
+                          </a:fontRef>
+                        </wps:style>
+                        <wps:txbx>
+                          <w:txbxContent>
+                            <w:p>
+                              <w:pPr>
+                                <w:pStyle w:val="NormalWeb"/>
+                                <w:spacing w:before="0" w:beforeAutospacing="0" w:after="0" w:afterAutospacing="0" w:line="276" w:lineRule="auto"/>
+                                <w:jc w:val="center"/>
+                                <w:rPr>
+                                  <w:rFonts w:eastAsia="Calibri"/>
+                                  <w:b/>
+                                  <w:color w:val="000000"/>
+                                  <w:sz w:val="16"/>
+                                  <w:szCs w:val="22"/>
+                                </w:rPr>
+                              </w:pPr>
+                              <w:r>
+                                <w:rPr>
+                                  <w:rFonts w:eastAsia="Calibri"/>
+                                  <w:b/>
+                                  <w:color w:val="000000"/>
+                                  <w:sz w:val="16"/>
+                                  <w:szCs w:val="22"/>
+                                </w:rPr>
+                                <w:t xml:space="preserve">2. </w:t>
+                              </w:r>
+                            </w:p>
+                            <w:p>
+                              <w:pPr>
+                                <w:pStyle w:val="NormalWeb"/>
+                                <w:spacing w:before="0" w:beforeAutospacing="0" w:after="0" w:afterAutospacing="0" w:line="276" w:lineRule="auto"/>
+                                <w:jc w:val="center"/>
+                                <w:rPr>
+                                  <w:b/>
+                                  <w:sz w:val="18"/>
+                                </w:rPr>
+                              </w:pPr>
+                              <w:r>
+                                <w:rPr>
+                                  <w:rFonts w:eastAsia="Calibri"/>
+                                  <w:b/>
+                                  <w:color w:val="000000"/>
+                                  <w:sz w:val="16"/>
+                                  <w:szCs w:val="22"/>
+                                </w:rPr>
+                                <w:t>DATA PREPARATION</w:t>
+                              </w:r>
+                            </w:p>
+                          </w:txbxContent>
+                        </wps:txbx>
+                        <wps:bodyPr rot="0" spcFirstLastPara="0" vert="horz" wrap="square" lIns="91440" tIns="45720" rIns="91440" bIns="45720" numCol="1" spcCol="0" rtlCol="0" fromWordArt="0" anchor="ctr" anchorCtr="0" forceAA="0" compatLnSpc="1">
+                          <a:prstTxWarp prst="textNoShape">
+                            <a:avLst/>
+                          </a:prstTxWarp>
+                          <a:noAutofit/>
+                        </wps:bodyPr>
+                      </wps:wsp>
+                      <wps:wsp>
+                        <wps:cNvPr id="6" name="Rectangle 6"/>
+                        <wps:cNvSpPr/>
+                        <wps:spPr>
+                          <a:xfrm>
+                            <a:off x="4044499" y="2623980"/>
+                            <a:ext cx="1270183" cy="428625"/>
+                          </a:xfrm>
+                          <a:prstGeom prst="rect">
+                            <a:avLst/>
+                          </a:prstGeom>
+                          <a:solidFill>
+                            <a:schemeClr val="bg1"/>
+                          </a:solidFill>
+                          <a:ln>
+                            <a:solidFill>
+                              <a:schemeClr val="tx1"/>
+                            </a:solidFill>
+                          </a:ln>
+                        </wps:spPr>
+                        <wps:style>
+                          <a:lnRef idx="2">
+                            <a:schemeClr val="accent1">
+                              <a:shade val="50000"/>
+                            </a:schemeClr>
+                          </a:lnRef>
+                          <a:fillRef idx="1">
+                            <a:schemeClr val="accent1"/>
+                          </a:fillRef>
+                          <a:effectRef idx="0">
+                            <a:schemeClr val="accent1"/>
+                          </a:effectRef>
+                          <a:fontRef idx="minor">
+                            <a:schemeClr val="lt1"/>
+                          </a:fontRef>
+                        </wps:style>
+                        <wps:txbx>
+                          <w:txbxContent>
+                            <w:p>
+                              <w:pPr>
+                                <w:pStyle w:val="NormalWeb"/>
+                                <w:spacing w:before="0" w:beforeAutospacing="0" w:after="200" w:afterAutospacing="0" w:line="276" w:lineRule="auto"/>
+                                <w:jc w:val="center"/>
+                                <w:rPr>
+                                  <w:b/>
+                                  <w:sz w:val="18"/>
+                                </w:rPr>
+                              </w:pPr>
+                              <w:r>
+                                <w:rPr>
+                                  <w:rFonts w:eastAsia="Calibri"/>
+                                  <w:b/>
+                                  <w:color w:val="000000"/>
+                                  <w:sz w:val="16"/>
+                                  <w:szCs w:val="22"/>
+                                </w:rPr>
+                                <w:t>3. RECOMMENDATION</w:t>
+                              </w:r>
+                            </w:p>
+                          </w:txbxContent>
+                        </wps:txbx>
+                        <wps:bodyPr rot="0" spcFirstLastPara="0" vert="horz" wrap="square" lIns="91440" tIns="45720" rIns="91440" bIns="45720" numCol="1" spcCol="0" rtlCol="0" fromWordArt="0" anchor="ctr" anchorCtr="0" forceAA="0" compatLnSpc="1">
+                          <a:prstTxWarp prst="textNoShape">
+                            <a:avLst/>
+                          </a:prstTxWarp>
+                          <a:noAutofit/>
+                        </wps:bodyPr>
+                      </wps:wsp>
+                      <wps:wsp>
+                        <wps:cNvPr id="7" name="Rectangle 7"/>
+                        <wps:cNvSpPr/>
+                        <wps:spPr>
+                          <a:xfrm>
+                            <a:off x="6052233" y="1617856"/>
+                            <a:ext cx="981075" cy="428625"/>
+                          </a:xfrm>
+                          <a:prstGeom prst="rect">
+                            <a:avLst/>
+                          </a:prstGeom>
+                          <a:solidFill>
+                            <a:schemeClr val="bg1"/>
+                          </a:solidFill>
+                          <a:ln>
+                            <a:solidFill>
+                              <a:schemeClr val="tx1"/>
+                            </a:solidFill>
+                          </a:ln>
+                        </wps:spPr>
+                        <wps:style>
+                          <a:lnRef idx="2">
+                            <a:schemeClr val="accent1">
+                              <a:shade val="50000"/>
+                            </a:schemeClr>
+                          </a:lnRef>
+                          <a:fillRef idx="1">
+                            <a:schemeClr val="accent1"/>
+                          </a:fillRef>
+                          <a:effectRef idx="0">
+                            <a:schemeClr val="accent1"/>
+                          </a:effectRef>
+                          <a:fontRef idx="minor">
+                            <a:schemeClr val="lt1"/>
+                          </a:fontRef>
+                        </wps:style>
+                        <wps:txbx>
+                          <w:txbxContent>
+                            <w:p>
+                              <w:pPr>
+                                <w:pStyle w:val="NormalWeb"/>
+                                <w:spacing w:before="0" w:beforeAutospacing="0" w:after="200" w:afterAutospacing="0" w:line="276" w:lineRule="auto"/>
+                                <w:jc w:val="center"/>
+                                <w:rPr>
+                                  <w:b/>
+                                  <w:sz w:val="18"/>
+                                </w:rPr>
+                              </w:pPr>
+                              <w:r>
+                                <w:rPr>
+                                  <w:rFonts w:eastAsia="Calibri"/>
+                                  <w:b/>
+                                  <w:color w:val="000000"/>
+                                  <w:sz w:val="16"/>
+                                  <w:szCs w:val="22"/>
+                                </w:rPr>
+                                <w:t>4. EVALUATION</w:t>
+                              </w:r>
+                            </w:p>
+                          </w:txbxContent>
+                        </wps:txbx>
+                        <wps:bodyPr rot="0" spcFirstLastPara="0" vert="horz" wrap="square" lIns="91440" tIns="45720" rIns="91440" bIns="45720" numCol="1" spcCol="0" rtlCol="0" fromWordArt="0" anchor="ctr" anchorCtr="0" forceAA="0" compatLnSpc="1">
+                          <a:prstTxWarp prst="textNoShape">
+                            <a:avLst/>
+                          </a:prstTxWarp>
+                          <a:noAutofit/>
+                        </wps:bodyPr>
+                      </wps:wsp>
+                      <wps:wsp>
+                        <wps:cNvPr id="8" name="Rectangle 8"/>
+                        <wps:cNvSpPr/>
+                        <wps:spPr>
+                          <a:xfrm>
+                            <a:off x="715289" y="3069290"/>
+                            <a:ext cx="718825" cy="355084"/>
+                          </a:xfrm>
+                          <a:prstGeom prst="rect">
+                            <a:avLst/>
+                          </a:prstGeom>
+                          <a:solidFill>
+                            <a:schemeClr val="bg1"/>
+                          </a:solidFill>
+                          <a:ln w="3175">
+                            <a:solidFill>
+                              <a:schemeClr val="tx1"/>
+                            </a:solidFill>
+                          </a:ln>
+                        </wps:spPr>
+                        <wps:style>
+                          <a:lnRef idx="2">
+                            <a:schemeClr val="accent1">
+                              <a:shade val="50000"/>
+                            </a:schemeClr>
+                          </a:lnRef>
+                          <a:fillRef idx="1">
+                            <a:schemeClr val="accent1"/>
+                          </a:fillRef>
+                          <a:effectRef idx="0">
+                            <a:schemeClr val="accent1"/>
+                          </a:effectRef>
+                          <a:fontRef idx="minor">
+                            <a:schemeClr val="lt1"/>
+                          </a:fontRef>
+                        </wps:style>
+                        <wps:txbx>
+                          <w:txbxContent>
+                            <w:p>
+                              <w:pPr>
+                                <w:pStyle w:val="NormalWeb"/>
+                                <w:spacing w:before="0" w:beforeAutospacing="0" w:after="200" w:afterAutospacing="0" w:line="276" w:lineRule="auto"/>
+                                <w:jc w:val="center"/>
+                              </w:pPr>
+                              <w:r>
+                                <w:rPr>
+                                  <w:rFonts w:eastAsia="Calibri"/>
+                                  <w:color w:val="000000"/>
+                                  <w:sz w:val="16"/>
+                                  <w:szCs w:val="16"/>
+                                </w:rPr>
+                                <w:t>Dataset 1 Import</w:t>
+                              </w:r>
+                            </w:p>
+                          </w:txbxContent>
+                        </wps:txbx>
+                        <wps:bodyPr rot="0" spcFirstLastPara="0" vert="horz" wrap="square" lIns="91440" tIns="45720" rIns="91440" bIns="45720" numCol="1" spcCol="0" rtlCol="0" fromWordArt="0" anchor="ctr" anchorCtr="0" forceAA="0" compatLnSpc="1">
+                          <a:prstTxWarp prst="textNoShape">
+                            <a:avLst/>
+                          </a:prstTxWarp>
+                          <a:noAutofit/>
+                        </wps:bodyPr>
+                      </wps:wsp>
+                      <wps:wsp>
+                        <wps:cNvPr id="9" name="Straight Arrow Connector 9"/>
+                        <wps:cNvCnPr>
+                          <a:stCxn id="8" idx="3"/>
+                          <a:endCxn id="28" idx="1"/>
+                        </wps:cNvCnPr>
+                        <wps:spPr>
+                          <a:xfrm flipV="1">
+                            <a:off x="1434114" y="2216213"/>
+                            <a:ext cx="859325" cy="1030619"/>
+                          </a:xfrm>
+                          <a:prstGeom prst="bentConnector3">
+                            <a:avLst>
+                              <a:gd name="adj1" fmla="val 50000"/>
+                            </a:avLst>
+                          </a:prstGeom>
+                          <a:ln>
+                            <a:tailEnd type="arrow"/>
+                          </a:ln>
+                        </wps:spPr>
+                        <wps:style>
+                          <a:lnRef idx="1">
+                            <a:schemeClr val="accent1"/>
+                          </a:lnRef>
+                          <a:fillRef idx="0">
+                            <a:schemeClr val="accent1"/>
+                          </a:fillRef>
+                          <a:effectRef idx="0">
+                            <a:schemeClr val="accent1"/>
+                          </a:effectRef>
+                          <a:fontRef idx="minor">
+                            <a:schemeClr val="tx1"/>
+                          </a:fontRef>
+                        </wps:style>
+                        <wps:bodyPr/>
+                      </wps:wsp>
+                      <wps:wsp>
+                        <wps:cNvPr id="11" name="Text Box 11"/>
+                        <wps:cNvSpPr txBox="1"/>
+                        <wps:spPr>
+                          <a:xfrm>
+                            <a:off x="1235332" y="2120629"/>
+                            <a:ext cx="828279" cy="406221"/>
+                          </a:xfrm>
+                          <a:prstGeom prst="rect">
+                            <a:avLst/>
+                          </a:prstGeom>
+                          <a:solidFill>
+                            <a:schemeClr val="lt1"/>
+                          </a:solidFill>
+                          <a:ln w="6350" cap="rnd">
+                            <a:solidFill>
+                              <a:prstClr val="black"/>
+                            </a:solidFill>
+                            <a:prstDash val="sysDash"/>
+                            <a:round/>
+                          </a:ln>
+                          <a:effectLst/>
+                        </wps:spPr>
+                        <wps:style>
+                          <a:lnRef idx="0">
+                            <a:schemeClr val="accent1"/>
+                          </a:lnRef>
+                          <a:fillRef idx="0">
+                            <a:schemeClr val="accent1"/>
+                          </a:fillRef>
+                          <a:effectRef idx="0">
+                            <a:schemeClr val="accent1"/>
+                          </a:effectRef>
+                          <a:fontRef idx="minor">
+                            <a:schemeClr val="dk1"/>
+                          </a:fontRef>
+                        </wps:style>
+                        <wps:txbx>
+                          <w:txbxContent>
+                            <w:p>
+                              <w:pPr>
+                                <w:rPr>
+                                  <w:sz w:val="16"/>
+                                </w:rPr>
+                              </w:pPr>
+                              <w:r>
+                                <w:rPr>
+                                  <w:sz w:val="16"/>
+                                </w:rPr>
+                                <w:t>Author and paper objects</w:t>
+                              </w:r>
+                            </w:p>
+                          </w:txbxContent>
+                        </wps:txbx>
+                        <wps:bodyPr rot="0" spcFirstLastPara="0" vertOverflow="overflow" horzOverflow="overflow" vert="horz" wrap="square" lIns="91440" tIns="45720" rIns="91440" bIns="45720" numCol="1" spcCol="0" rtlCol="0" fromWordArt="0" anchor="t" anchorCtr="0" forceAA="0" compatLnSpc="1">
+                          <a:prstTxWarp prst="textNoShape">
+                            <a:avLst/>
+                          </a:prstTxWarp>
+                          <a:noAutofit/>
+                        </wps:bodyPr>
+                      </wps:wsp>
+                      <wps:wsp>
+                        <wps:cNvPr id="12" name="Flowchart: Magnetic Disk 12"/>
+                        <wps:cNvSpPr/>
+                        <wps:spPr>
+                          <a:xfrm>
+                            <a:off x="119598" y="960386"/>
+                            <a:ext cx="500356" cy="497831"/>
+                          </a:xfrm>
+                          <a:prstGeom prst="flowChartMagneticDisk">
+                            <a:avLst/>
+                          </a:prstGeom>
+                          <a:solidFill>
+                            <a:schemeClr val="bg1"/>
+                          </a:solidFill>
+                          <a:ln>
+                            <a:solidFill>
+                              <a:schemeClr val="tx1"/>
+                            </a:solidFill>
+                          </a:ln>
+                        </wps:spPr>
+                        <wps:style>
+                          <a:lnRef idx="2">
+                            <a:schemeClr val="accent1">
+                              <a:shade val="50000"/>
+                            </a:schemeClr>
+                          </a:lnRef>
+                          <a:fillRef idx="1">
+                            <a:schemeClr val="accent1"/>
+                          </a:fillRef>
+                          <a:effectRef idx="0">
+                            <a:schemeClr val="accent1"/>
+                          </a:effectRef>
+                          <a:fontRef idx="minor">
+                            <a:schemeClr val="lt1"/>
+                          </a:fontRef>
+                        </wps:style>
+                        <wps:txbx>
+                          <w:txbxContent>
+                            <w:p>
+                              <w:pPr>
+                                <w:jc w:val="center"/>
+                                <w:rPr>
+                                  <w:color w:val="000000" w:themeColor="text1"/>
+                                </w:rPr>
+                              </w:pPr>
+                              <w:r>
+                                <w:rPr>
+                                  <w:color w:val="000000" w:themeColor="text1"/>
+                                </w:rPr>
+                                <w:t>DS1</w:t>
+                              </w:r>
+                            </w:p>
+                          </w:txbxContent>
+                        </wps:txbx>
+                        <wps:bodyPr rot="0" spcFirstLastPara="0" vertOverflow="overflow" horzOverflow="overflow" vert="horz" wrap="square" lIns="91440" tIns="45720" rIns="91440" bIns="45720" numCol="1" spcCol="0" rtlCol="0" fromWordArt="0" anchor="ctr" anchorCtr="0" forceAA="0" compatLnSpc="1">
+                          <a:prstTxWarp prst="textNoShape">
+                            <a:avLst/>
+                          </a:prstTxWarp>
+                          <a:noAutofit/>
+                        </wps:bodyPr>
+                      </wps:wsp>
+                      <wps:wsp>
+                        <wps:cNvPr id="14" name="Rectangle 14"/>
+                        <wps:cNvSpPr/>
+                        <wps:spPr>
+                          <a:xfrm>
+                            <a:off x="4044499" y="3060392"/>
+                            <a:ext cx="943757" cy="354965"/>
+                          </a:xfrm>
+                          <a:prstGeom prst="rect">
+                            <a:avLst/>
+                          </a:prstGeom>
+                          <a:solidFill>
+                            <a:schemeClr val="bg1"/>
+                          </a:solidFill>
+                          <a:ln w="3175">
+                            <a:solidFill>
+                              <a:schemeClr val="tx1"/>
+                            </a:solidFill>
+                          </a:ln>
+                        </wps:spPr>
+                        <wps:style>
+                          <a:lnRef idx="2">
+                            <a:schemeClr val="accent1">
+                              <a:shade val="50000"/>
+                            </a:schemeClr>
+                          </a:lnRef>
+                          <a:fillRef idx="1">
+                            <a:schemeClr val="accent1"/>
+                          </a:fillRef>
+                          <a:effectRef idx="0">
+                            <a:schemeClr val="accent1"/>
+                          </a:effectRef>
+                          <a:fontRef idx="minor">
+                            <a:schemeClr val="lt1"/>
+                          </a:fontRef>
+                        </wps:style>
+                        <wps:txbx>
+                          <w:txbxContent>
+                            <w:p>
+                              <w:pPr>
+                                <w:pStyle w:val="NormalWeb"/>
+                                <w:spacing w:before="0" w:beforeAutospacing="0" w:after="200" w:afterAutospacing="0" w:line="276" w:lineRule="auto"/>
+                                <w:jc w:val="center"/>
+                              </w:pPr>
+                              <w:r>
+                                <w:rPr>
+                                  <w:rFonts w:eastAsia="Calibri"/>
+                                  <w:color w:val="000000"/>
+                                  <w:sz w:val="16"/>
+                                  <w:szCs w:val="16"/>
+                                </w:rPr>
+                                <w:t>Content-based</w:t>
+                              </w:r>
+                            </w:p>
+                          </w:txbxContent>
+                        </wps:txbx>
+                        <wps:bodyPr rot="0" spcFirstLastPara="0" vert="horz" wrap="square" lIns="91440" tIns="45720" rIns="91440" bIns="45720" numCol="1" spcCol="0" rtlCol="0" fromWordArt="0" anchor="ctr" anchorCtr="0" forceAA="0" compatLnSpc="1">
+                          <a:prstTxWarp prst="textNoShape">
+                            <a:avLst/>
+                          </a:prstTxWarp>
+                          <a:noAutofit/>
+                        </wps:bodyPr>
+                      </wps:wsp>
+                      <wps:wsp>
+                        <wps:cNvPr id="26" name="Rectangle 26"/>
+                        <wps:cNvSpPr/>
+                        <wps:spPr>
+                          <a:xfrm>
+                            <a:off x="6051801" y="2049729"/>
+                            <a:ext cx="717550" cy="354330"/>
+                          </a:xfrm>
+                          <a:prstGeom prst="rect">
+                            <a:avLst/>
+                          </a:prstGeom>
+                          <a:solidFill>
+                            <a:schemeClr val="bg1"/>
+                          </a:solidFill>
+                          <a:ln w="3175">
+                            <a:solidFill>
+                              <a:schemeClr val="tx1"/>
+                            </a:solidFill>
+                          </a:ln>
+                        </wps:spPr>
+                        <wps:style>
+                          <a:lnRef idx="2">
+                            <a:schemeClr val="accent1">
+                              <a:shade val="50000"/>
+                            </a:schemeClr>
+                          </a:lnRef>
+                          <a:fillRef idx="1">
+                            <a:schemeClr val="accent1"/>
+                          </a:fillRef>
+                          <a:effectRef idx="0">
+                            <a:schemeClr val="accent1"/>
+                          </a:effectRef>
+                          <a:fontRef idx="minor">
+                            <a:schemeClr val="lt1"/>
+                          </a:fontRef>
+                        </wps:style>
+                        <wps:txbx>
+                          <w:txbxContent>
+                            <w:p>
+                              <w:pPr>
+                                <w:pStyle w:val="NormalWeb"/>
+                                <w:spacing w:before="0" w:beforeAutospacing="0" w:after="200" w:afterAutospacing="0" w:line="276" w:lineRule="auto"/>
+                                <w:jc w:val="center"/>
+                              </w:pPr>
+                              <w:r>
+                                <w:rPr>
+                                  <w:rFonts w:eastAsia="Calibri"/>
+                                  <w:color w:val="000000"/>
+                                  <w:sz w:val="16"/>
+                                  <w:szCs w:val="16"/>
+                                </w:rPr>
+                                <w:t>NDCG</w:t>
+                              </w:r>
+                            </w:p>
+                          </w:txbxContent>
+                        </wps:txbx>
+                        <wps:bodyPr rot="0" spcFirstLastPara="0" vert="horz" wrap="square" lIns="91440" tIns="45720" rIns="91440" bIns="45720" numCol="1" spcCol="0" rtlCol="0" fromWordArt="0" anchor="ctr" anchorCtr="0" forceAA="0" compatLnSpc="1">
+                          <a:prstTxWarp prst="textNoShape">
+                            <a:avLst/>
+                          </a:prstTxWarp>
+                          <a:noAutofit/>
+                        </wps:bodyPr>
+                      </wps:wsp>
+                      <wps:wsp>
+                        <wps:cNvPr id="27" name="Rectangle 27"/>
+                        <wps:cNvSpPr/>
+                        <wps:spPr>
+                          <a:xfrm>
+                            <a:off x="6051369" y="2404033"/>
+                            <a:ext cx="716915" cy="353695"/>
+                          </a:xfrm>
+                          <a:prstGeom prst="rect">
+                            <a:avLst/>
+                          </a:prstGeom>
+                          <a:solidFill>
+                            <a:schemeClr val="bg1"/>
+                          </a:solidFill>
+                          <a:ln w="3175">
+                            <a:solidFill>
+                              <a:schemeClr val="tx1"/>
+                            </a:solidFill>
+                          </a:ln>
+                        </wps:spPr>
+                        <wps:style>
+                          <a:lnRef idx="2">
+                            <a:schemeClr val="accent1">
+                              <a:shade val="50000"/>
+                            </a:schemeClr>
+                          </a:lnRef>
+                          <a:fillRef idx="1">
+                            <a:schemeClr val="accent1"/>
+                          </a:fillRef>
+                          <a:effectRef idx="0">
+                            <a:schemeClr val="accent1"/>
+                          </a:effectRef>
+                          <a:fontRef idx="minor">
+                            <a:schemeClr val="lt1"/>
+                          </a:fontRef>
+                        </wps:style>
+                        <wps:txbx>
+                          <w:txbxContent>
+                            <w:p>
+                              <w:pPr>
+                                <w:pStyle w:val="NormalWeb"/>
+                                <w:spacing w:before="0" w:beforeAutospacing="0" w:after="200" w:afterAutospacing="0" w:line="276" w:lineRule="auto"/>
+                                <w:jc w:val="center"/>
+                              </w:pPr>
+                              <w:r>
+                                <w:rPr>
+                                  <w:rFonts w:eastAsia="Calibri"/>
+                                  <w:color w:val="000000"/>
+                                  <w:sz w:val="16"/>
+                                  <w:szCs w:val="16"/>
+                                </w:rPr>
+                                <w:t>MRR</w:t>
+                              </w:r>
+                            </w:p>
+                          </w:txbxContent>
+                        </wps:txbx>
+                        <wps:bodyPr rot="0" spcFirstLastPara="0" vert="horz" wrap="square" lIns="91440" tIns="45720" rIns="91440" bIns="45720" numCol="1" spcCol="0" rtlCol="0" fromWordArt="0" anchor="ctr" anchorCtr="0" forceAA="0" compatLnSpc="1">
+                          <a:prstTxWarp prst="textNoShape">
+                            <a:avLst/>
+                          </a:prstTxWarp>
+                          <a:noAutofit/>
+                        </wps:bodyPr>
+                      </wps:wsp>
+                      <wps:wsp>
+                        <wps:cNvPr id="28" name="Rectangle 28"/>
+                        <wps:cNvSpPr/>
+                        <wps:spPr>
+                          <a:xfrm>
+                            <a:off x="2293439" y="2028392"/>
+                            <a:ext cx="859085" cy="375642"/>
+                          </a:xfrm>
+                          <a:prstGeom prst="rect">
+                            <a:avLst/>
+                          </a:prstGeom>
+                          <a:solidFill>
+                            <a:schemeClr val="bg1"/>
+                          </a:solidFill>
+                          <a:ln w="3175">
+                            <a:solidFill>
+                              <a:schemeClr val="tx1"/>
+                            </a:solidFill>
+                          </a:ln>
+                        </wps:spPr>
+                        <wps:style>
+                          <a:lnRef idx="2">
+                            <a:schemeClr val="accent1">
+                              <a:shade val="50000"/>
+                            </a:schemeClr>
+                          </a:lnRef>
+                          <a:fillRef idx="1">
+                            <a:schemeClr val="accent1"/>
+                          </a:fillRef>
+                          <a:effectRef idx="0">
+                            <a:schemeClr val="accent1"/>
+                          </a:effectRef>
+                          <a:fontRef idx="minor">
+                            <a:schemeClr val="lt1"/>
+                          </a:fontRef>
+                        </wps:style>
+                        <wps:txbx>
+                          <w:txbxContent>
+                            <w:p>
+                              <w:pPr>
+                                <w:pStyle w:val="NormalWeb"/>
+                                <w:spacing w:before="0" w:beforeAutospacing="0" w:after="200" w:afterAutospacing="0" w:line="276" w:lineRule="auto"/>
+                                <w:jc w:val="center"/>
+                              </w:pPr>
+                              <w:r>
+                                <w:rPr>
+                                  <w:rFonts w:eastAsia="Calibri"/>
+                                  <w:color w:val="000000"/>
+                                  <w:sz w:val="16"/>
+                                  <w:szCs w:val="16"/>
+                                </w:rPr>
+                                <w:t>Content-based</w:t>
+                              </w:r>
+                            </w:p>
+                          </w:txbxContent>
+                        </wps:txbx>
+                        <wps:bodyPr rot="0" spcFirstLastPara="0" vert="horz" wrap="square" lIns="91440" tIns="45720" rIns="91440" bIns="45720" numCol="1" spcCol="0" rtlCol="0" fromWordArt="0" anchor="ctr" anchorCtr="0" forceAA="0" compatLnSpc="1">
+                          <a:prstTxWarp prst="textNoShape">
+                            <a:avLst/>
+                          </a:prstTxWarp>
+                          <a:noAutofit/>
+                        </wps:bodyPr>
+                      </wps:wsp>
+                      <wps:wsp>
+                        <wps:cNvPr id="29" name="Straight Arrow Connector 29"/>
+                        <wps:cNvCnPr>
+                          <a:stCxn id="28" idx="3"/>
+                          <a:endCxn id="14" idx="1"/>
+                        </wps:cNvCnPr>
+                        <wps:spPr>
+                          <a:xfrm>
+                            <a:off x="3152524" y="2216213"/>
+                            <a:ext cx="891975" cy="1021662"/>
+                          </a:xfrm>
+                          <a:prstGeom prst="bentConnector3">
+                            <a:avLst>
+                              <a:gd name="adj1" fmla="val 50000"/>
+                            </a:avLst>
+                          </a:prstGeom>
+                          <a:ln>
+                            <a:tailEnd type="arrow"/>
+                          </a:ln>
+                        </wps:spPr>
+                        <wps:style>
+                          <a:lnRef idx="1">
+                            <a:schemeClr val="accent1"/>
+                          </a:lnRef>
+                          <a:fillRef idx="0">
+                            <a:schemeClr val="accent1"/>
+                          </a:fillRef>
+                          <a:effectRef idx="0">
+                            <a:schemeClr val="accent1"/>
+                          </a:effectRef>
+                          <a:fontRef idx="minor">
+                            <a:schemeClr val="tx1"/>
+                          </a:fontRef>
+                        </wps:style>
+                        <wps:bodyPr/>
+                      </wps:wsp>
+                      <wps:wsp>
+                        <wps:cNvPr id="30" name="Text Box 11"/>
+                        <wps:cNvSpPr txBox="1"/>
+                        <wps:spPr>
+                          <a:xfrm>
+                            <a:off x="3271234" y="2138684"/>
+                            <a:ext cx="916331" cy="405765"/>
+                          </a:xfrm>
+                          <a:prstGeom prst="rect">
+                            <a:avLst/>
+                          </a:prstGeom>
+                          <a:solidFill>
+                            <a:schemeClr val="lt1"/>
+                          </a:solidFill>
+                          <a:ln w="6350" cap="rnd">
+                            <a:solidFill>
+                              <a:prstClr val="black"/>
+                            </a:solidFill>
+                            <a:prstDash val="sysDash"/>
+                            <a:round/>
+                          </a:ln>
+                          <a:effectLst/>
+                        </wps:spPr>
+                        <wps:style>
+                          <a:lnRef idx="0">
+                            <a:schemeClr val="accent1"/>
+                          </a:lnRef>
+                          <a:fillRef idx="0">
+                            <a:schemeClr val="accent1"/>
+                          </a:fillRef>
+                          <a:effectRef idx="0">
+                            <a:schemeClr val="accent1"/>
+                          </a:effectRef>
+                          <a:fontRef idx="minor">
+                            <a:schemeClr val="dk1"/>
+                          </a:fontRef>
+                        </wps:style>
+                        <wps:txbx>
+                          <w:txbxContent>
+                            <w:p>
+                              <w:pPr>
+                                <w:pStyle w:val="NormalWeb"/>
+                                <w:spacing w:before="0" w:beforeAutospacing="0" w:after="200" w:afterAutospacing="0" w:line="276" w:lineRule="auto"/>
+                              </w:pPr>
+                              <w:r>
+                                <w:rPr>
+                                  <w:rFonts w:eastAsia="Calibri"/>
+                                  <w:sz w:val="16"/>
+                                  <w:szCs w:val="16"/>
+                                </w:rPr>
+                                <w:t>Author and paper feature vector</w:t>
+                              </w:r>
+                            </w:p>
+                          </w:txbxContent>
+                        </wps:txbx>
+                        <wps:bodyPr rot="0" spcFirstLastPara="0" vert="horz" wrap="square" lIns="91440" tIns="45720" rIns="91440" bIns="45720" numCol="1" spcCol="0" rtlCol="0" fromWordArt="0" anchor="t" anchorCtr="0" forceAA="0" compatLnSpc="1">
+                          <a:prstTxWarp prst="textNoShape">
+                            <a:avLst/>
+                          </a:prstTxWarp>
+                          <a:noAutofit/>
+                        </wps:bodyPr>
+                      </wps:wsp>
+                      <wps:wsp>
+                        <wps:cNvPr id="13" name="Straight Arrow Connector 13"/>
+                        <wps:cNvCnPr>
+                          <a:stCxn id="12" idx="3"/>
+                          <a:endCxn id="8" idx="1"/>
+                        </wps:cNvCnPr>
+                        <wps:spPr>
+                          <a:xfrm rot="16200000" flipH="1">
+                            <a:off x="-351775" y="2179767"/>
+                            <a:ext cx="1788615" cy="345513"/>
+                          </a:xfrm>
+                          <a:prstGeom prst="bentConnector2">
+                            <a:avLst/>
+                          </a:prstGeom>
+                          <a:ln>
+                            <a:tailEnd type="arrow"/>
+                          </a:ln>
+                        </wps:spPr>
+                        <wps:style>
+                          <a:lnRef idx="1">
+                            <a:schemeClr val="accent1"/>
+                          </a:lnRef>
+                          <a:fillRef idx="0">
+                            <a:schemeClr val="accent1"/>
+                          </a:fillRef>
+                          <a:effectRef idx="0">
+                            <a:schemeClr val="accent1"/>
+                          </a:effectRef>
+                          <a:fontRef idx="minor">
+                            <a:schemeClr val="tx1"/>
+                          </a:fontRef>
+                        </wps:style>
+                        <wps:bodyPr/>
+                      </wps:wsp>
+                      <wps:wsp>
+                        <wps:cNvPr id="32" name="Text Box 11"/>
+                        <wps:cNvSpPr txBox="1"/>
+                        <wps:spPr>
+                          <a:xfrm>
+                            <a:off x="40085" y="2185846"/>
+                            <a:ext cx="501508" cy="358603"/>
+                          </a:xfrm>
+                          <a:prstGeom prst="rect">
+                            <a:avLst/>
+                          </a:prstGeom>
+                          <a:solidFill>
+                            <a:schemeClr val="lt1"/>
+                          </a:solidFill>
+                          <a:ln w="6350" cap="rnd">
+                            <a:solidFill>
+                              <a:prstClr val="black"/>
+                            </a:solidFill>
+                            <a:prstDash val="sysDash"/>
+                            <a:round/>
+                          </a:ln>
+                          <a:effectLst/>
+                        </wps:spPr>
+                        <wps:style>
+                          <a:lnRef idx="0">
+                            <a:schemeClr val="accent1"/>
+                          </a:lnRef>
+                          <a:fillRef idx="0">
+                            <a:schemeClr val="accent1"/>
+                          </a:fillRef>
+                          <a:effectRef idx="0">
+                            <a:schemeClr val="accent1"/>
+                          </a:effectRef>
+                          <a:fontRef idx="minor">
+                            <a:schemeClr val="dk1"/>
+                          </a:fontRef>
+                        </wps:style>
+                        <wps:txbx>
+                          <w:txbxContent>
+                            <w:p>
+                              <w:pPr>
+                                <w:pStyle w:val="NormalWeb"/>
+                                <w:spacing w:before="0" w:beforeAutospacing="0" w:after="200" w:afterAutospacing="0" w:line="276" w:lineRule="auto"/>
+                              </w:pPr>
+                              <w:r>
+                                <w:rPr>
+                                  <w:rFonts w:eastAsia="Calibri"/>
+                                  <w:sz w:val="16"/>
+                                  <w:szCs w:val="16"/>
+                                </w:rPr>
+                                <w:t>File content</w:t>
+                              </w:r>
+                            </w:p>
+                          </w:txbxContent>
+                        </wps:txbx>
+                        <wps:bodyPr rot="0" spcFirstLastPara="0" vert="horz" wrap="square" lIns="91440" tIns="45720" rIns="91440" bIns="45720" numCol="1" spcCol="0" rtlCol="0" fromWordArt="0" anchor="t" anchorCtr="0" forceAA="0" compatLnSpc="1">
+                          <a:prstTxWarp prst="textNoShape">
+                            <a:avLst/>
+                          </a:prstTxWarp>
+                          <a:noAutofit/>
+                        </wps:bodyPr>
+                      </wps:wsp>
+                      <wps:wsp>
+                        <wps:cNvPr id="33" name="Rectangle 33"/>
+                        <wps:cNvSpPr/>
+                        <wps:spPr>
+                          <a:xfrm>
+                            <a:off x="3777232" y="101840"/>
+                            <a:ext cx="1224915" cy="427990"/>
+                          </a:xfrm>
+                          <a:prstGeom prst="rect">
+                            <a:avLst/>
+                          </a:prstGeom>
+                          <a:solidFill>
+                            <a:schemeClr val="bg1"/>
+                          </a:solidFill>
+                          <a:ln>
+                            <a:solidFill>
+                              <a:schemeClr val="tx1"/>
+                            </a:solidFill>
+                          </a:ln>
+                        </wps:spPr>
+                        <wps:style>
+                          <a:lnRef idx="2">
+                            <a:schemeClr val="accent1">
+                              <a:shade val="50000"/>
+                            </a:schemeClr>
+                          </a:lnRef>
+                          <a:fillRef idx="1">
+                            <a:schemeClr val="accent1"/>
+                          </a:fillRef>
+                          <a:effectRef idx="0">
+                            <a:schemeClr val="accent1"/>
+                          </a:effectRef>
+                          <a:fontRef idx="minor">
+                            <a:schemeClr val="lt1"/>
+                          </a:fontRef>
+                        </wps:style>
+                        <wps:txbx>
+                          <w:txbxContent>
+                            <w:p>
+                              <w:pPr>
+                                <w:pStyle w:val="NormalWeb"/>
+                                <w:spacing w:before="0" w:beforeAutospacing="0" w:after="200" w:afterAutospacing="0" w:line="276" w:lineRule="auto"/>
+                                <w:jc w:val="center"/>
+                              </w:pPr>
+                              <w:r>
+                                <w:rPr>
+                                  <w:rFonts w:eastAsia="Calibri"/>
+                                  <w:color w:val="000000"/>
+                                  <w:sz w:val="16"/>
+                                  <w:szCs w:val="16"/>
+                                </w:rPr>
+                                <w:t>Utility</w:t>
+                              </w:r>
+                            </w:p>
+                          </w:txbxContent>
+                        </wps:txbx>
+                        <wps:bodyPr rot="0" spcFirstLastPara="0" vert="horz" wrap="square" lIns="91440" tIns="45720" rIns="91440" bIns="45720" numCol="1" spcCol="0" rtlCol="0" fromWordArt="0" anchor="ctr" anchorCtr="0" forceAA="0" compatLnSpc="1">
+                          <a:prstTxWarp prst="textNoShape">
+                            <a:avLst/>
+                          </a:prstTxWarp>
+                          <a:noAutofit/>
+                        </wps:bodyPr>
+                      </wps:wsp>
+                      <wps:wsp>
+                        <wps:cNvPr id="34" name="Rectangle 34"/>
+                        <wps:cNvSpPr/>
+                        <wps:spPr>
+                          <a:xfrm>
+                            <a:off x="3777232" y="538416"/>
+                            <a:ext cx="717550" cy="354330"/>
+                          </a:xfrm>
+                          <a:prstGeom prst="rect">
+                            <a:avLst/>
+                          </a:prstGeom>
+                          <a:solidFill>
+                            <a:schemeClr val="bg1"/>
+                          </a:solidFill>
+                          <a:ln w="3175">
+                            <a:solidFill>
+                              <a:schemeClr val="tx1"/>
+                            </a:solidFill>
+                          </a:ln>
+                        </wps:spPr>
+                        <wps:style>
+                          <a:lnRef idx="2">
+                            <a:schemeClr val="accent1">
+                              <a:shade val="50000"/>
+                            </a:schemeClr>
+                          </a:lnRef>
+                          <a:fillRef idx="1">
+                            <a:schemeClr val="accent1"/>
+                          </a:fillRef>
+                          <a:effectRef idx="0">
+                            <a:schemeClr val="accent1"/>
+                          </a:effectRef>
+                          <a:fontRef idx="minor">
+                            <a:schemeClr val="lt1"/>
+                          </a:fontRef>
+                        </wps:style>
+                        <wps:txbx>
+                          <w:txbxContent>
+                            <w:p>
+                              <w:pPr>
+                                <w:pStyle w:val="NormalWeb"/>
+                                <w:spacing w:before="0" w:beforeAutospacing="0" w:after="200" w:afterAutospacing="0" w:line="276" w:lineRule="auto"/>
+                                <w:jc w:val="center"/>
+                              </w:pPr>
+                              <w:r>
+                                <w:rPr>
+                                  <w:rFonts w:eastAsia="Calibri"/>
+                                  <w:color w:val="000000"/>
+                                  <w:sz w:val="16"/>
+                                  <w:szCs w:val="16"/>
+                                </w:rPr>
+                                <w:t>Weighting</w:t>
+                              </w:r>
+                            </w:p>
+                          </w:txbxContent>
+                        </wps:txbx>
+                        <wps:bodyPr rot="0" spcFirstLastPara="0" vert="horz" wrap="square" lIns="91440" tIns="45720" rIns="91440" bIns="45720" numCol="1" spcCol="0" rtlCol="0" fromWordArt="0" anchor="ctr" anchorCtr="0" forceAA="0" compatLnSpc="1">
+                          <a:prstTxWarp prst="textNoShape">
+                            <a:avLst/>
+                          </a:prstTxWarp>
+                          <a:noAutofit/>
+                        </wps:bodyPr>
+                      </wps:wsp>
+                      <wps:wsp>
+                        <wps:cNvPr id="35" name="Rectangle 35"/>
+                        <wps:cNvSpPr/>
+                        <wps:spPr>
+                          <a:xfrm>
+                            <a:off x="3777172" y="892727"/>
+                            <a:ext cx="716915" cy="353695"/>
+                          </a:xfrm>
+                          <a:prstGeom prst="rect">
+                            <a:avLst/>
+                          </a:prstGeom>
+                          <a:solidFill>
+                            <a:schemeClr val="bg1"/>
+                          </a:solidFill>
+                          <a:ln w="3175">
+                            <a:solidFill>
+                              <a:schemeClr val="tx1"/>
+                            </a:solidFill>
+                          </a:ln>
+                        </wps:spPr>
+                        <wps:style>
+                          <a:lnRef idx="2">
+                            <a:schemeClr val="accent1">
+                              <a:shade val="50000"/>
+                            </a:schemeClr>
+                          </a:lnRef>
+                          <a:fillRef idx="1">
+                            <a:schemeClr val="accent1"/>
+                          </a:fillRef>
+                          <a:effectRef idx="0">
+                            <a:schemeClr val="accent1"/>
+                          </a:effectRef>
+                          <a:fontRef idx="minor">
+                            <a:schemeClr val="lt1"/>
+                          </a:fontRef>
+                        </wps:style>
+                        <wps:txbx>
+                          <w:txbxContent>
+                            <w:p>
+                              <w:pPr>
+                                <w:pStyle w:val="NormalWeb"/>
+                                <w:spacing w:before="0" w:beforeAutospacing="0" w:after="200" w:afterAutospacing="0" w:line="276" w:lineRule="auto"/>
+                                <w:jc w:val="center"/>
+                              </w:pPr>
+                              <w:r>
+                                <w:rPr>
+                                  <w:rFonts w:eastAsia="Calibri"/>
+                                  <w:color w:val="000000"/>
+                                  <w:sz w:val="16"/>
+                                  <w:szCs w:val="16"/>
+                                </w:rPr>
+                                <w:t>Evaluation</w:t>
+                              </w:r>
+                            </w:p>
+                          </w:txbxContent>
+                        </wps:txbx>
+                        <wps:bodyPr rot="0" spcFirstLastPara="0" vert="horz" wrap="square" lIns="91440" tIns="45720" rIns="91440" bIns="45720" numCol="1" spcCol="0" rtlCol="0" fromWordArt="0" anchor="ctr" anchorCtr="0" forceAA="0" compatLnSpc="1">
+                          <a:prstTxWarp prst="textNoShape">
+                            <a:avLst/>
+                          </a:prstTxWarp>
+                          <a:noAutofit/>
+                        </wps:bodyPr>
+                      </wps:wsp>
+                      <wps:wsp>
+                        <wps:cNvPr id="36" name="Elbow Connector 36"/>
+                        <wps:cNvCnPr>
+                          <a:stCxn id="34" idx="1"/>
+                          <a:endCxn id="3" idx="0"/>
+                        </wps:cNvCnPr>
+                        <wps:spPr>
+                          <a:xfrm rot="10800000" flipV="1">
+                            <a:off x="2949906" y="715580"/>
+                            <a:ext cx="827326" cy="877099"/>
+                          </a:xfrm>
+                          <a:prstGeom prst="bentConnector2">
+                            <a:avLst/>
+                          </a:prstGeom>
+                          <a:ln>
+                            <a:tailEnd type="arrow"/>
+                          </a:ln>
+                        </wps:spPr>
+                        <wps:style>
+                          <a:lnRef idx="1">
+                            <a:schemeClr val="accent1"/>
+                          </a:lnRef>
+                          <a:fillRef idx="0">
+                            <a:schemeClr val="accent1"/>
+                          </a:fillRef>
+                          <a:effectRef idx="0">
+                            <a:schemeClr val="accent1"/>
+                          </a:effectRef>
+                          <a:fontRef idx="minor">
+                            <a:schemeClr val="tx1"/>
+                          </a:fontRef>
+                        </wps:style>
+                        <wps:bodyPr/>
+                      </wps:wsp>
+                      <wps:wsp>
+                        <wps:cNvPr id="38" name="Elbow Connector 38"/>
+                        <wps:cNvCnPr>
+                          <a:stCxn id="35" idx="3"/>
+                          <a:endCxn id="7" idx="0"/>
+                        </wps:cNvCnPr>
+                        <wps:spPr>
+                          <a:xfrm>
+                            <a:off x="4494087" y="1069575"/>
+                            <a:ext cx="2048684" cy="548281"/>
+                          </a:xfrm>
+                          <a:prstGeom prst="bentConnector2">
+                            <a:avLst/>
+                          </a:prstGeom>
+                          <a:ln>
+                            <a:tailEnd type="arrow"/>
+                          </a:ln>
+                        </wps:spPr>
+                        <wps:style>
+                          <a:lnRef idx="1">
+                            <a:schemeClr val="accent1"/>
+                          </a:lnRef>
+                          <a:fillRef idx="0">
+                            <a:schemeClr val="accent1"/>
+                          </a:fillRef>
+                          <a:effectRef idx="0">
+                            <a:schemeClr val="accent1"/>
+                          </a:effectRef>
+                          <a:fontRef idx="minor">
+                            <a:schemeClr val="tx1"/>
+                          </a:fontRef>
+                        </wps:style>
+                        <wps:bodyPr/>
+                      </wps:wsp>
+                      <wps:wsp>
+                        <wps:cNvPr id="40" name="Straight Arrow Connector 29"/>
+                        <wps:cNvCnPr>
+                          <a:stCxn id="14" idx="3"/>
+                          <a:endCxn id="7" idx="1"/>
+                        </wps:cNvCnPr>
+                        <wps:spPr>
+                          <a:xfrm flipV="1">
+                            <a:off x="4988256" y="1832169"/>
+                            <a:ext cx="1063977" cy="1405706"/>
+                          </a:xfrm>
+                          <a:prstGeom prst="bentConnector3">
+                            <a:avLst>
+                              <a:gd name="adj1" fmla="val 50000"/>
+                            </a:avLst>
+                          </a:prstGeom>
+                          <a:ln>
+                            <a:tailEnd type="arrow"/>
+                          </a:ln>
+                        </wps:spPr>
+                        <wps:style>
+                          <a:lnRef idx="1">
+                            <a:schemeClr val="accent1"/>
+                          </a:lnRef>
+                          <a:fillRef idx="0">
+                            <a:schemeClr val="accent1"/>
+                          </a:fillRef>
+                          <a:effectRef idx="0">
+                            <a:schemeClr val="accent1"/>
+                          </a:effectRef>
+                          <a:fontRef idx="minor">
+                            <a:schemeClr val="tx1"/>
+                          </a:fontRef>
+                        </wps:style>
+                        <wps:bodyPr/>
+                      </wps:wsp>
+                      <wps:wsp>
+                        <wps:cNvPr id="41" name="Text Box 11"/>
+                        <wps:cNvSpPr txBox="1"/>
+                        <wps:spPr>
+                          <a:xfrm>
+                            <a:off x="4988256" y="2120629"/>
+                            <a:ext cx="916305" cy="405130"/>
+                          </a:xfrm>
+                          <a:prstGeom prst="rect">
+                            <a:avLst/>
+                          </a:prstGeom>
+                          <a:solidFill>
+                            <a:schemeClr val="lt1"/>
+                          </a:solidFill>
+                          <a:ln w="6350" cap="rnd">
+                            <a:solidFill>
+                              <a:prstClr val="black"/>
+                            </a:solidFill>
+                            <a:prstDash val="sysDash"/>
+                            <a:round/>
+                          </a:ln>
+                          <a:effectLst/>
+                        </wps:spPr>
+                        <wps:style>
+                          <a:lnRef idx="0">
+                            <a:schemeClr val="accent1"/>
+                          </a:lnRef>
+                          <a:fillRef idx="0">
+                            <a:schemeClr val="accent1"/>
+                          </a:fillRef>
+                          <a:effectRef idx="0">
+                            <a:schemeClr val="accent1"/>
+                          </a:effectRef>
+                          <a:fontRef idx="minor">
+                            <a:schemeClr val="dk1"/>
+                          </a:fontRef>
+                        </wps:style>
+                        <wps:txbx>
+                          <w:txbxContent>
+                            <w:p>
+                              <w:pPr>
+                                <w:pStyle w:val="NormalWeb"/>
+                                <w:spacing w:before="0" w:beforeAutospacing="0" w:after="200" w:afterAutospacing="0" w:line="276" w:lineRule="auto"/>
+                              </w:pPr>
+                              <w:r>
+                                <w:rPr>
+                                  <w:rFonts w:eastAsia="Calibri"/>
+                                  <w:sz w:val="16"/>
+                                  <w:szCs w:val="16"/>
+                                </w:rPr>
+                                <w:t>Recommendation rank list</w:t>
+                              </w:r>
+                            </w:p>
+                          </w:txbxContent>
+                        </wps:txbx>
+                        <wps:bodyPr rot="0" spcFirstLastPara="0" vert="horz" wrap="square" lIns="91440" tIns="45720" rIns="91440" bIns="45720" numCol="1" spcCol="0" rtlCol="0" fromWordArt="0" anchor="t" anchorCtr="0" forceAA="0" compatLnSpc="1">
+                          <a:prstTxWarp prst="textNoShape">
+                            <a:avLst/>
+                          </a:prstTxWarp>
+                          <a:noAutofit/>
+                        </wps:bodyPr>
+                      </wps:wsp>
+                      <wps:wsp>
+                        <wps:cNvPr id="37" name="Elbow Connector 37"/>
+                        <wps:cNvCnPr>
+                          <a:stCxn id="3" idx="0"/>
+                          <a:endCxn id="34" idx="1"/>
+                        </wps:cNvCnPr>
+                        <wps:spPr>
+                          <a:xfrm rot="5400000" flipH="1" flipV="1">
+                            <a:off x="2925020" y="740468"/>
+                            <a:ext cx="877099" cy="827326"/>
+                          </a:xfrm>
+                          <a:prstGeom prst="bentConnector2">
+                            <a:avLst/>
+                          </a:prstGeom>
+                          <a:ln>
+                            <a:tailEnd type="arrow"/>
+                          </a:ln>
+                        </wps:spPr>
+                        <wps:style>
+                          <a:lnRef idx="1">
+                            <a:schemeClr val="accent1"/>
+                          </a:lnRef>
+                          <a:fillRef idx="0">
+                            <a:schemeClr val="accent1"/>
+                          </a:fillRef>
+                          <a:effectRef idx="0">
+                            <a:schemeClr val="accent1"/>
+                          </a:effectRef>
+                          <a:fontRef idx="minor">
+                            <a:schemeClr val="tx1"/>
+                          </a:fontRef>
+                        </wps:style>
+                        <wps:bodyPr/>
+                      </wps:wsp>
+                      <wps:wsp>
+                        <wps:cNvPr id="42" name="Text Box 11"/>
+                        <wps:cNvSpPr txBox="1"/>
+                        <wps:spPr>
+                          <a:xfrm>
+                            <a:off x="2574400" y="391436"/>
+                            <a:ext cx="696834" cy="405130"/>
+                          </a:xfrm>
+                          <a:prstGeom prst="rect">
+                            <a:avLst/>
+                          </a:prstGeom>
+                          <a:solidFill>
+                            <a:schemeClr val="lt1"/>
+                          </a:solidFill>
+                          <a:ln w="6350" cap="rnd">
+                            <a:solidFill>
+                              <a:prstClr val="black"/>
+                            </a:solidFill>
+                            <a:prstDash val="sysDash"/>
+                            <a:round/>
+                          </a:ln>
+                          <a:effectLst/>
+                        </wps:spPr>
+                        <wps:style>
+                          <a:lnRef idx="0">
+                            <a:schemeClr val="accent1"/>
+                          </a:lnRef>
+                          <a:fillRef idx="0">
+                            <a:schemeClr val="accent1"/>
+                          </a:fillRef>
+                          <a:effectRef idx="0">
+                            <a:schemeClr val="accent1"/>
+                          </a:effectRef>
+                          <a:fontRef idx="minor">
+                            <a:schemeClr val="dk1"/>
+                          </a:fontRef>
+                        </wps:style>
+                        <wps:txbx>
+                          <w:txbxContent>
+                            <w:p>
+                              <w:pPr>
+                                <w:pStyle w:val="NormalWeb"/>
+                                <w:spacing w:before="0" w:beforeAutospacing="0" w:after="200" w:afterAutospacing="0" w:line="276" w:lineRule="auto"/>
+                              </w:pPr>
+                              <w:r>
+                                <w:rPr>
+                                  <w:rFonts w:eastAsia="Calibri"/>
+                                  <w:sz w:val="16"/>
+                                  <w:szCs w:val="16"/>
+                                </w:rPr>
+                                <w:t>Compute weighting</w:t>
+                              </w:r>
+                            </w:p>
+                          </w:txbxContent>
+                        </wps:txbx>
+                        <wps:bodyPr rot="0" spcFirstLastPara="0" vert="horz" wrap="square" lIns="91440" tIns="45720" rIns="91440" bIns="45720" numCol="1" spcCol="0" rtlCol="0" fromWordArt="0" anchor="t" anchorCtr="0" forceAA="0" compatLnSpc="1">
+                          <a:prstTxWarp prst="textNoShape">
+                            <a:avLst/>
+                          </a:prstTxWarp>
+                          <a:noAutofit/>
+                        </wps:bodyPr>
+                      </wps:wsp>
+                      <wps:wsp>
+                        <wps:cNvPr id="39" name="Elbow Connector 39"/>
+                        <wps:cNvCnPr>
+                          <a:stCxn id="7" idx="0"/>
+                          <a:endCxn id="35" idx="3"/>
+                        </wps:cNvCnPr>
+                        <wps:spPr>
+                          <a:xfrm rot="16200000" flipV="1">
+                            <a:off x="5244289" y="319374"/>
+                            <a:ext cx="548281" cy="2048684"/>
+                          </a:xfrm>
+                          <a:prstGeom prst="bentConnector2">
+                            <a:avLst/>
+                          </a:prstGeom>
+                          <a:ln>
+                            <a:tailEnd type="arrow"/>
+                          </a:ln>
+                        </wps:spPr>
+                        <wps:style>
+                          <a:lnRef idx="1">
+                            <a:schemeClr val="accent1"/>
+                          </a:lnRef>
+                          <a:fillRef idx="0">
+                            <a:schemeClr val="accent1"/>
+                          </a:fillRef>
+                          <a:effectRef idx="0">
+                            <a:schemeClr val="accent1"/>
+                          </a:effectRef>
+                          <a:fontRef idx="minor">
+                            <a:schemeClr val="tx1"/>
+                          </a:fontRef>
+                        </wps:style>
+                        <wps:bodyPr/>
+                      </wps:wsp>
+                      <wps:wsp>
+                        <wps:cNvPr id="43" name="Text Box 11"/>
+                        <wps:cNvSpPr txBox="1"/>
+                        <wps:spPr>
+                          <a:xfrm>
+                            <a:off x="5126403" y="715581"/>
+                            <a:ext cx="916305" cy="405130"/>
+                          </a:xfrm>
+                          <a:prstGeom prst="rect">
+                            <a:avLst/>
+                          </a:prstGeom>
+                          <a:solidFill>
+                            <a:schemeClr val="lt1"/>
+                          </a:solidFill>
+                          <a:ln w="6350" cap="rnd">
+                            <a:solidFill>
+                              <a:prstClr val="black"/>
+                            </a:solidFill>
+                            <a:prstDash val="sysDash"/>
+                            <a:round/>
+                          </a:ln>
+                          <a:effectLst/>
+                        </wps:spPr>
+                        <wps:style>
+                          <a:lnRef idx="0">
+                            <a:schemeClr val="accent1"/>
+                          </a:lnRef>
+                          <a:fillRef idx="0">
+                            <a:schemeClr val="accent1"/>
+                          </a:fillRef>
+                          <a:effectRef idx="0">
+                            <a:schemeClr val="accent1"/>
+                          </a:effectRef>
+                          <a:fontRef idx="minor">
+                            <a:schemeClr val="dk1"/>
+                          </a:fontRef>
+                        </wps:style>
+                        <wps:txbx>
+                          <w:txbxContent>
+                            <w:p>
+                              <w:pPr>
+                                <w:pStyle w:val="NormalWeb"/>
+                                <w:spacing w:before="0" w:beforeAutospacing="0" w:after="200" w:afterAutospacing="0" w:line="276" w:lineRule="auto"/>
+                              </w:pPr>
+                              <w:r>
+                                <w:rPr>
+                                  <w:rFonts w:eastAsia="Calibri"/>
+                                  <w:sz w:val="16"/>
+                                  <w:szCs w:val="16"/>
+                                </w:rPr>
+                                <w:t>Compute evaluation metric</w:t>
+                              </w:r>
+                            </w:p>
+                          </w:txbxContent>
+                        </wps:txbx>
+                        <wps:bodyPr rot="0" spcFirstLastPara="0" vert="horz" wrap="square" lIns="91440" tIns="45720" rIns="91440" bIns="45720" numCol="1" spcCol="0" rtlCol="0" fromWordArt="0" anchor="t" anchorCtr="0" forceAA="0" compatLnSpc="1">
+                          <a:prstTxWarp prst="textNoShape">
+                            <a:avLst/>
+                          </a:prstTxWarp>
+                          <a:noAutofit/>
+                        </wps:bodyPr>
+                      </wps:wsp>
+                      <wps:wsp>
+                        <wps:cNvPr id="44" name="Straight Arrow Connector 44"/>
+                        <wps:cNvCnPr>
+                          <a:stCxn id="54" idx="3"/>
+                          <a:endCxn id="7" idx="0"/>
+                        </wps:cNvCnPr>
+                        <wps:spPr>
+                          <a:xfrm flipH="1">
+                            <a:off x="6542771" y="714626"/>
+                            <a:ext cx="879592" cy="903230"/>
+                          </a:xfrm>
+                          <a:prstGeom prst="straightConnector1">
+                            <a:avLst/>
+                          </a:prstGeom>
+                          <a:ln>
+                            <a:tailEnd type="arrow"/>
+                          </a:ln>
+                        </wps:spPr>
+                        <wps:style>
+                          <a:lnRef idx="1">
+                            <a:schemeClr val="accent1"/>
+                          </a:lnRef>
+                          <a:fillRef idx="0">
+                            <a:schemeClr val="accent1"/>
+                          </a:fillRef>
+                          <a:effectRef idx="0">
+                            <a:schemeClr val="accent1"/>
+                          </a:effectRef>
+                          <a:fontRef idx="minor">
+                            <a:schemeClr val="tx1"/>
+                          </a:fontRef>
+                        </wps:style>
+                        <wps:bodyPr/>
+                      </wps:wsp>
+                      <wps:wsp>
+                        <wps:cNvPr id="45" name="Text Box 11"/>
+                        <wps:cNvSpPr txBox="1"/>
+                        <wps:spPr>
+                          <a:xfrm>
+                            <a:off x="6755930" y="960386"/>
+                            <a:ext cx="916305" cy="405130"/>
+                          </a:xfrm>
+                          <a:prstGeom prst="rect">
+                            <a:avLst/>
+                          </a:prstGeom>
+                          <a:solidFill>
+                            <a:schemeClr val="lt1"/>
+                          </a:solidFill>
+                          <a:ln w="6350" cap="rnd">
+                            <a:solidFill>
+                              <a:prstClr val="black"/>
+                            </a:solidFill>
+                            <a:prstDash val="sysDash"/>
+                            <a:round/>
+                          </a:ln>
+                          <a:effectLst/>
+                        </wps:spPr>
+                        <wps:style>
+                          <a:lnRef idx="0">
+                            <a:schemeClr val="accent1"/>
+                          </a:lnRef>
+                          <a:fillRef idx="0">
+                            <a:schemeClr val="accent1"/>
+                          </a:fillRef>
+                          <a:effectRef idx="0">
+                            <a:schemeClr val="accent1"/>
+                          </a:effectRef>
+                          <a:fontRef idx="minor">
+                            <a:schemeClr val="dk1"/>
+                          </a:fontRef>
+                        </wps:style>
+                        <wps:txbx>
+                          <w:txbxContent>
+                            <w:p>
+                              <w:pPr>
+                                <w:pStyle w:val="NormalWeb"/>
+                                <w:spacing w:before="0" w:beforeAutospacing="0" w:after="200" w:afterAutospacing="0" w:line="276" w:lineRule="auto"/>
+                              </w:pPr>
+                              <w:r>
+                                <w:rPr>
+                                  <w:rFonts w:eastAsia="Calibri"/>
+                                  <w:sz w:val="16"/>
+                                  <w:szCs w:val="16"/>
+                                </w:rPr>
+                                <w:t>Ground-truth list</w:t>
+                              </w:r>
+                            </w:p>
+                          </w:txbxContent>
+                        </wps:txbx>
+                        <wps:bodyPr rot="0" spcFirstLastPara="0" vert="horz" wrap="square" lIns="91440" tIns="45720" rIns="91440" bIns="45720" numCol="1" spcCol="0" rtlCol="0" fromWordArt="0" anchor="t" anchorCtr="0" forceAA="0" compatLnSpc="1">
+                          <a:prstTxWarp prst="textNoShape">
+                            <a:avLst/>
+                          </a:prstTxWarp>
+                          <a:noAutofit/>
+                        </wps:bodyPr>
+                      </wps:wsp>
+                      <wps:wsp>
+                        <wps:cNvPr id="54" name="Flowchart: Magnetic Disk 54"/>
+                        <wps:cNvSpPr/>
+                        <wps:spPr>
+                          <a:xfrm>
+                            <a:off x="7172490" y="217421"/>
+                            <a:ext cx="499745" cy="497205"/>
+                          </a:xfrm>
+                          <a:prstGeom prst="flowChartMagneticDisk">
+                            <a:avLst/>
+                          </a:prstGeom>
+                          <a:solidFill>
+                            <a:schemeClr val="bg1"/>
+                          </a:solidFill>
+                          <a:ln>
+                            <a:solidFill>
+                              <a:schemeClr val="tx1"/>
+                            </a:solidFill>
+                          </a:ln>
+                        </wps:spPr>
+                        <wps:style>
+                          <a:lnRef idx="2">
+                            <a:schemeClr val="accent1">
+                              <a:shade val="50000"/>
+                            </a:schemeClr>
+                          </a:lnRef>
+                          <a:fillRef idx="1">
+                            <a:schemeClr val="accent1"/>
+                          </a:fillRef>
+                          <a:effectRef idx="0">
+                            <a:schemeClr val="accent1"/>
+                          </a:effectRef>
+                          <a:fontRef idx="minor">
+                            <a:schemeClr val="lt1"/>
+                          </a:fontRef>
+                        </wps:style>
+                        <wps:txbx>
+                          <w:txbxContent>
+                            <w:p>
+                              <w:pPr>
+                                <w:pStyle w:val="NormalWeb"/>
+                                <w:spacing w:before="0" w:beforeAutospacing="0" w:after="200" w:afterAutospacing="0" w:line="276" w:lineRule="auto"/>
+                                <w:jc w:val="center"/>
+                              </w:pPr>
+                              <w:r>
+                                <w:rPr>
+                                  <w:rFonts w:eastAsia="Calibri"/>
+                                  <w:color w:val="000000"/>
+                                  <w:sz w:val="22"/>
+                                  <w:szCs w:val="22"/>
+                                </w:rPr>
+                                <w:t>DS</w:t>
+                              </w:r>
+                            </w:p>
+                          </w:txbxContent>
+                        </wps:txbx>
+                        <wps:bodyPr rot="0" spcFirstLastPara="0" vert="horz" wrap="square" lIns="91440" tIns="45720" rIns="91440" bIns="45720" numCol="1" spcCol="0" rtlCol="0" fromWordArt="0" anchor="ctr" anchorCtr="0" forceAA="0" compatLnSpc="1">
+                          <a:prstTxWarp prst="textNoShape">
+                            <a:avLst/>
+                          </a:prstTxWarp>
+                          <a:noAutofit/>
+                        </wps:bodyPr>
+                      </wps:wsp>
+                      <wps:wsp>
+                        <wps:cNvPr id="55" name="Straight Arrow Connector 55"/>
+                        <wps:cNvCnPr>
+                          <a:stCxn id="7" idx="3"/>
+                          <a:endCxn id="56" idx="0"/>
+                        </wps:cNvCnPr>
+                        <wps:spPr>
+                          <a:xfrm>
+                            <a:off x="7033308" y="1832169"/>
+                            <a:ext cx="482000" cy="925559"/>
+                          </a:xfrm>
+                          <a:prstGeom prst="bentConnector2">
+                            <a:avLst/>
+                          </a:prstGeom>
+                          <a:ln>
+                            <a:tailEnd type="arrow"/>
+                          </a:ln>
+                        </wps:spPr>
+                        <wps:style>
+                          <a:lnRef idx="1">
+                            <a:schemeClr val="accent1"/>
+                          </a:lnRef>
+                          <a:fillRef idx="0">
+                            <a:schemeClr val="accent1"/>
+                          </a:fillRef>
+                          <a:effectRef idx="0">
+                            <a:schemeClr val="accent1"/>
+                          </a:effectRef>
+                          <a:fontRef idx="minor">
+                            <a:schemeClr val="tx1"/>
+                          </a:fontRef>
+                        </wps:style>
+                        <wps:bodyPr/>
+                      </wps:wsp>
+                      <wps:wsp>
+                        <wps:cNvPr id="56" name="Text Box 11"/>
+                        <wps:cNvSpPr txBox="1"/>
+                        <wps:spPr>
+                          <a:xfrm>
+                            <a:off x="7172490" y="2757728"/>
+                            <a:ext cx="685635" cy="405130"/>
+                          </a:xfrm>
+                          <a:prstGeom prst="rect">
+                            <a:avLst/>
+                          </a:prstGeom>
+                          <a:solidFill>
+                            <a:schemeClr val="lt1"/>
+                          </a:solidFill>
+                          <a:ln w="6350" cap="rnd">
+                            <a:solidFill>
+                              <a:prstClr val="black"/>
+                            </a:solidFill>
+                            <a:prstDash val="sysDash"/>
+                            <a:round/>
+                          </a:ln>
+                          <a:effectLst/>
+                        </wps:spPr>
+                        <wps:style>
+                          <a:lnRef idx="0">
+                            <a:schemeClr val="accent1"/>
+                          </a:lnRef>
+                          <a:fillRef idx="0">
+                            <a:schemeClr val="accent1"/>
+                          </a:fillRef>
+                          <a:effectRef idx="0">
+                            <a:schemeClr val="accent1"/>
+                          </a:effectRef>
+                          <a:fontRef idx="minor">
+                            <a:schemeClr val="dk1"/>
+                          </a:fontRef>
+                        </wps:style>
+                        <wps:txbx>
+                          <w:txbxContent>
+                            <w:p>
+                              <w:pPr>
+                                <w:pStyle w:val="NormalWeb"/>
+                                <w:spacing w:before="0" w:beforeAutospacing="0" w:after="200" w:afterAutospacing="0" w:line="276" w:lineRule="auto"/>
+                              </w:pPr>
+                              <w:r>
+                                <w:rPr>
+                                  <w:rFonts w:eastAsia="Calibri"/>
+                                  <w:sz w:val="16"/>
+                                  <w:szCs w:val="16"/>
+                                </w:rPr>
+                                <w:t>Evaluation score</w:t>
+                              </w:r>
+                            </w:p>
+                          </w:txbxContent>
+                        </wps:txbx>
+                        <wps:bodyPr rot="0" spcFirstLastPara="0" vert="horz" wrap="square" lIns="91440" tIns="45720" rIns="91440" bIns="45720" numCol="1" spcCol="0" rtlCol="0" fromWordArt="0" anchor="t" anchorCtr="0" forceAA="0" compatLnSpc="1">
+                          <a:prstTxWarp prst="textNoShape">
+                            <a:avLst/>
+                          </a:prstTxWarp>
+                          <a:noAutofit/>
+                        </wps:bodyPr>
+                      </wps:wsp>
+                      <wps:wsp>
+                        <wps:cNvPr id="53" name="Rectangle 53"/>
+                        <wps:cNvSpPr/>
+                        <wps:spPr>
+                          <a:xfrm>
+                            <a:off x="715289" y="3415357"/>
+                            <a:ext cx="718820" cy="354965"/>
+                          </a:xfrm>
+                          <a:prstGeom prst="rect">
+                            <a:avLst/>
+                          </a:prstGeom>
+                          <a:solidFill>
+                            <a:schemeClr val="bg1"/>
+                          </a:solidFill>
+                          <a:ln w="3175">
+                            <a:solidFill>
+                              <a:schemeClr val="tx1"/>
+                            </a:solidFill>
+                          </a:ln>
+                        </wps:spPr>
+                        <wps:style>
+                          <a:lnRef idx="2">
+                            <a:schemeClr val="accent1">
+                              <a:shade val="50000"/>
+                            </a:schemeClr>
+                          </a:lnRef>
+                          <a:fillRef idx="1">
+                            <a:schemeClr val="accent1"/>
+                          </a:fillRef>
+                          <a:effectRef idx="0">
+                            <a:schemeClr val="accent1"/>
+                          </a:effectRef>
+                          <a:fontRef idx="minor">
+                            <a:schemeClr val="lt1"/>
+                          </a:fontRef>
+                        </wps:style>
+                        <wps:txbx>
+                          <w:txbxContent>
+                            <w:p>
+                              <w:pPr>
+                                <w:pStyle w:val="NormalWeb"/>
+                                <w:spacing w:before="0" w:beforeAutospacing="0" w:after="200" w:afterAutospacing="0" w:line="276" w:lineRule="auto"/>
+                                <w:jc w:val="center"/>
+                              </w:pPr>
+                              <w:r>
+                                <w:rPr>
+                                  <w:rFonts w:eastAsia="Calibri"/>
+                                  <w:color w:val="000000"/>
+                                  <w:sz w:val="16"/>
+                                  <w:szCs w:val="16"/>
+                                </w:rPr>
+                                <w:t>Dataset 2 Import</w:t>
+                              </w:r>
+                            </w:p>
+                          </w:txbxContent>
+                        </wps:txbx>
+                        <wps:bodyPr rot="0" spcFirstLastPara="0" vert="horz" wrap="square" lIns="91440" tIns="45720" rIns="91440" bIns="45720" numCol="1" spcCol="0" rtlCol="0" fromWordArt="0" anchor="ctr" anchorCtr="0" forceAA="0" compatLnSpc="1">
+                          <a:prstTxWarp prst="textNoShape">
+                            <a:avLst/>
+                          </a:prstTxWarp>
+                          <a:noAutofit/>
+                        </wps:bodyPr>
+                      </wps:wsp>
+                      <wps:wsp>
+                        <wps:cNvPr id="57" name="Rectangle 57"/>
+                        <wps:cNvSpPr/>
+                        <wps:spPr>
+                          <a:xfrm>
+                            <a:off x="715289" y="3770322"/>
+                            <a:ext cx="718820" cy="354965"/>
+                          </a:xfrm>
+                          <a:prstGeom prst="rect">
+                            <a:avLst/>
+                          </a:prstGeom>
+                          <a:solidFill>
+                            <a:schemeClr val="bg1"/>
+                          </a:solidFill>
+                          <a:ln w="3175">
+                            <a:solidFill>
+                              <a:schemeClr val="tx1"/>
+                            </a:solidFill>
+                          </a:ln>
+                        </wps:spPr>
+                        <wps:style>
+                          <a:lnRef idx="2">
+                            <a:schemeClr val="accent1">
+                              <a:shade val="50000"/>
+                            </a:schemeClr>
+                          </a:lnRef>
+                          <a:fillRef idx="1">
+                            <a:schemeClr val="accent1"/>
+                          </a:fillRef>
+                          <a:effectRef idx="0">
+                            <a:schemeClr val="accent1"/>
+                          </a:effectRef>
+                          <a:fontRef idx="minor">
+                            <a:schemeClr val="lt1"/>
+                          </a:fontRef>
+                        </wps:style>
+                        <wps:txbx>
+                          <w:txbxContent>
+                            <w:p>
+                              <w:pPr>
+                                <w:pStyle w:val="NormalWeb"/>
+                                <w:spacing w:before="0" w:beforeAutospacing="0" w:after="200" w:afterAutospacing="0" w:line="276" w:lineRule="auto"/>
+                                <w:jc w:val="center"/>
+                              </w:pPr>
+                              <w:r>
+                                <w:rPr>
+                                  <w:rFonts w:eastAsia="Calibri"/>
+                                  <w:color w:val="000000"/>
+                                  <w:sz w:val="16"/>
+                                  <w:szCs w:val="16"/>
+                                </w:rPr>
+                                <w:t>DBLP Import</w:t>
+                              </w:r>
+                            </w:p>
+                          </w:txbxContent>
+                        </wps:txbx>
+                        <wps:bodyPr rot="0" spcFirstLastPara="0" vert="horz" wrap="square" lIns="91440" tIns="45720" rIns="91440" bIns="45720" numCol="1" spcCol="0" rtlCol="0" fromWordArt="0" anchor="ctr" anchorCtr="0" forceAA="0" compatLnSpc="1">
+                          <a:prstTxWarp prst="textNoShape">
+                            <a:avLst/>
+                          </a:prstTxWarp>
+                          <a:noAutofit/>
+                        </wps:bodyPr>
+                      </wps:wsp>
+                      <wps:wsp>
+                        <wps:cNvPr id="58" name="Rectangle 58"/>
+                        <wps:cNvSpPr/>
+                        <wps:spPr>
+                          <a:xfrm>
+                            <a:off x="2292169" y="2402763"/>
+                            <a:ext cx="860606" cy="354965"/>
+                          </a:xfrm>
+                          <a:prstGeom prst="rect">
+                            <a:avLst/>
+                          </a:prstGeom>
+                          <a:solidFill>
+                            <a:schemeClr val="bg1"/>
+                          </a:solidFill>
+                          <a:ln w="3175">
+                            <a:solidFill>
+                              <a:schemeClr val="tx1"/>
+                            </a:solidFill>
+                          </a:ln>
+                        </wps:spPr>
+                        <wps:style>
+                          <a:lnRef idx="2">
+                            <a:schemeClr val="accent1">
+                              <a:shade val="50000"/>
+                            </a:schemeClr>
+                          </a:lnRef>
+                          <a:fillRef idx="1">
+                            <a:schemeClr val="accent1"/>
+                          </a:fillRef>
+                          <a:effectRef idx="0">
+                            <a:schemeClr val="accent1"/>
+                          </a:effectRef>
+                          <a:fontRef idx="minor">
+                            <a:schemeClr val="lt1"/>
+                          </a:fontRef>
+                        </wps:style>
+                        <wps:txbx>
+                          <w:txbxContent>
+                            <w:p>
+                              <w:pPr>
+                                <w:pStyle w:val="NormalWeb"/>
+                                <w:spacing w:before="0" w:beforeAutospacing="0" w:after="200" w:afterAutospacing="0" w:line="276" w:lineRule="auto"/>
+                                <w:jc w:val="center"/>
+                              </w:pPr>
+                              <w:r>
+                                <w:rPr>
+                                  <w:rFonts w:eastAsia="Calibri"/>
+                                  <w:color w:val="000000"/>
+                                  <w:sz w:val="16"/>
+                                  <w:szCs w:val="16"/>
+                                </w:rPr>
+                                <w:t>CF</w:t>
+                              </w:r>
+                            </w:p>
+                          </w:txbxContent>
+                        </wps:txbx>
+                        <wps:bodyPr rot="0" spcFirstLastPara="0" vert="horz" wrap="square" lIns="91440" tIns="45720" rIns="91440" bIns="45720" numCol="1" spcCol="0" rtlCol="0" fromWordArt="0" anchor="ctr" anchorCtr="0" forceAA="0" compatLnSpc="1">
+                          <a:prstTxWarp prst="textNoShape">
+                            <a:avLst/>
+                          </a:prstTxWarp>
+                          <a:noAutofit/>
+                        </wps:bodyPr>
+                      </wps:wsp>
+                      <wps:wsp>
+                        <wps:cNvPr id="59" name="Rectangle 59"/>
+                        <wps:cNvSpPr/>
+                        <wps:spPr>
+                          <a:xfrm>
+                            <a:off x="4044820" y="3413084"/>
+                            <a:ext cx="943436" cy="354965"/>
+                          </a:xfrm>
+                          <a:prstGeom prst="rect">
+                            <a:avLst/>
+                          </a:prstGeom>
+                          <a:solidFill>
+                            <a:schemeClr val="bg1"/>
+                          </a:solidFill>
+                          <a:ln w="3175">
+                            <a:solidFill>
+                              <a:schemeClr val="tx1"/>
+                            </a:solidFill>
+                          </a:ln>
+                        </wps:spPr>
+                        <wps:style>
+                          <a:lnRef idx="2">
+                            <a:schemeClr val="accent1">
+                              <a:shade val="50000"/>
+                            </a:schemeClr>
+                          </a:lnRef>
+                          <a:fillRef idx="1">
+                            <a:schemeClr val="accent1"/>
+                          </a:fillRef>
+                          <a:effectRef idx="0">
+                            <a:schemeClr val="accent1"/>
+                          </a:effectRef>
+                          <a:fontRef idx="minor">
+                            <a:schemeClr val="lt1"/>
+                          </a:fontRef>
+                        </wps:style>
+                        <wps:txbx>
+                          <w:txbxContent>
+                            <w:p>
+                              <w:pPr>
+                                <w:pStyle w:val="NormalWeb"/>
+                                <w:spacing w:before="0" w:beforeAutospacing="0" w:after="200" w:afterAutospacing="0" w:line="276" w:lineRule="auto"/>
+                                <w:jc w:val="center"/>
+                              </w:pPr>
+                              <w:r>
+                                <w:rPr>
+                                  <w:rFonts w:eastAsia="Calibri"/>
+                                  <w:color w:val="000000"/>
+                                  <w:sz w:val="16"/>
+                                  <w:szCs w:val="16"/>
+                                </w:rPr>
+                                <w:t>CF</w:t>
+                              </w:r>
+                            </w:p>
+                          </w:txbxContent>
+                        </wps:txbx>
+                        <wps:bodyPr rot="0" spcFirstLastPara="0" vert="horz" wrap="square" lIns="91440" tIns="45720" rIns="91440" bIns="45720" numCol="1" spcCol="0" rtlCol="0" fromWordArt="0" anchor="ctr" anchorCtr="0" forceAA="0" compatLnSpc="1">
+                          <a:prstTxWarp prst="textNoShape">
+                            <a:avLst/>
+                          </a:prstTxWarp>
+                          <a:noAutofit/>
+                        </wps:bodyPr>
+                      </wps:wsp>
+                      <wps:wsp>
+                        <wps:cNvPr id="60" name="Rectangle 60"/>
+                        <wps:cNvSpPr/>
+                        <wps:spPr>
+                          <a:xfrm>
+                            <a:off x="6052436" y="2757728"/>
+                            <a:ext cx="716915" cy="353695"/>
+                          </a:xfrm>
+                          <a:prstGeom prst="rect">
+                            <a:avLst/>
+                          </a:prstGeom>
+                          <a:solidFill>
+                            <a:schemeClr val="bg1"/>
+                          </a:solidFill>
+                          <a:ln w="3175">
+                            <a:solidFill>
+                              <a:schemeClr val="tx1"/>
+                            </a:solidFill>
+                          </a:ln>
+                        </wps:spPr>
+                        <wps:style>
+                          <a:lnRef idx="2">
+                            <a:schemeClr val="accent1">
+                              <a:shade val="50000"/>
+                            </a:schemeClr>
+                          </a:lnRef>
+                          <a:fillRef idx="1">
+                            <a:schemeClr val="accent1"/>
+                          </a:fillRef>
+                          <a:effectRef idx="0">
+                            <a:schemeClr val="accent1"/>
+                          </a:effectRef>
+                          <a:fontRef idx="minor">
+                            <a:schemeClr val="lt1"/>
+                          </a:fontRef>
+                        </wps:style>
+                        <wps:txbx>
+                          <w:txbxContent>
+                            <w:p>
+                              <w:pPr>
+                                <w:pStyle w:val="NormalWeb"/>
+                                <w:spacing w:before="0" w:beforeAutospacing="0" w:after="200" w:afterAutospacing="0" w:line="276" w:lineRule="auto"/>
+                                <w:jc w:val="center"/>
+                              </w:pPr>
+                              <w:r>
+                                <w:rPr>
+                                  <w:rFonts w:eastAsia="Calibri"/>
+                                  <w:color w:val="000000"/>
+                                  <w:sz w:val="16"/>
+                                  <w:szCs w:val="16"/>
+                                </w:rPr>
+                                <w:t>MAP</w:t>
+                              </w:r>
+                            </w:p>
+                          </w:txbxContent>
+                        </wps:txbx>
+                        <wps:bodyPr rot="0" spcFirstLastPara="0" vert="horz" wrap="square" lIns="91440" tIns="45720" rIns="91440" bIns="45720" numCol="1" spcCol="0" rtlCol="0" fromWordArt="0" anchor="ctr" anchorCtr="0" forceAA="0" compatLnSpc="1">
+                          <a:prstTxWarp prst="textNoShape">
+                            <a:avLst/>
+                          </a:prstTxWarp>
+                          <a:noAutofit/>
+                        </wps:bodyPr>
+                      </wps:wsp>
+                    </wpc:wpc>
+                  </a:graphicData>
+                </a:graphic>
+              </wp:inline>
+            </w:drawing>
+          </mc:Choice>
+          <mc:Fallback>
+            <w:pict>
+              <v:group id="Canvas 1" o:spid="_x0000_s1026" editas="canvas" style="width:618.75pt;height:327pt;mso-position-horizontal-relative:char;mso-position-vertical-relative:line" coordsize="78581,41529" o:gfxdata="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">
+                <v:shapetype id="_x0000_t75" coordsize="21600,21600" o:spt="75" o:preferrelative="t" path="m@4@5l@4@11@9@11@9@5xe" filled="f" stroked="f">
+                  <v:stroke joinstyle="miter"/>
+                  <v:formulas>
+                    <v:f eqn="if lineDrawn pixelLineWidth 0"/>
+                    <v:f eqn="sum @0 1 0"/>
+                    <v:f eqn="sum 0 0 @1"/>
+                    <v:f eqn="prod @2 1 2"/>
+                    <v:f eqn="prod @3 21600 pixelWidth"/>
+                    <v:f eqn="prod @3 21600 pixelHeight"/>
+                    <v:f eqn="sum @0 0 1"/>
+                    <v:f eqn="prod @6 1 2"/>
+                    <v:f eqn="prod @7 21600 pixelWidth"/>
+                    <v:f eqn="sum @8 21600 0"/>
+                    <v:f eqn="prod @7 21600 pixelHeight"/>
+                    <v:f eqn="sum @10 21600 0"/>
+                  </v:formulas>
+                  <v:path o:extrusionok="f" gradientshapeok="t" o:connecttype="rect"/>
+                  <o:lock v:ext="edit" aspectratio="t"/>
+                </v:shapetype>
+                <v:shape id="_x0000_s1027" type="#_x0000_t75" style="position:absolute;width:78581;height:41529;visibility:visible;mso-wrap-style:square">
+                  <v:fill o:detectmouseclick="t"/>
+                  <v:path o:connecttype="none"/>
+                </v:shape>
+                <v:rect id="Rectangle 2" o:spid="_x0000_s1028" style="position:absolute;left:7152;top:26327;width:9811;height:4286;visibility:visible;mso-wrap-style:square;v-text-anchor:middle" o:gfxdata="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" fillcolor="white [3212]" strokecolor="black [3213]" strokeweight="2pt">
+                  <v:textbox>
+                    <w:txbxContent>
+                      <w:p>
+                        <w:pPr>
+                          <w:spacing w:after="0"/>
+                          <w:jc w:val="center"/>
+                          <w:rPr>
+                            <w:rFonts w:ascii="Times New Roman" w:hAnsi="Times New Roman" w:cs="Times New Roman"/>
+                            <w:b/>
+                            <w:color w:val="000000" w:themeColor="text1"/>
+                            <w:sz w:val="16"/>
+                          </w:rPr>
+                        </w:pPr>
+                        <w:r>
+                          <w:rPr>
+                            <w:rFonts w:ascii="Times New Roman" w:hAnsi="Times New Roman" w:cs="Times New Roman"/>
+                            <w:b/>
+                            <w:color w:val="000000" w:themeColor="text1"/>
+                            <w:sz w:val="16"/>
+                          </w:rPr>
+                          <w:t xml:space="preserve">1. </w:t>
+                        </w:r>
+                      </w:p>
+                      <w:p>
+                        <w:pPr>
+                          <w:spacing w:after="0"/>
+                          <w:jc w:val="center"/>
+                          <w:rPr>
+                            <w:rFonts w:ascii="Times New Roman" w:hAnsi="Times New Roman" w:cs="Times New Roman"/>
+                            <w:b/>
+                            <w:color w:val="000000" w:themeColor="text1"/>
+                            <w:sz w:val="16"/>
+                          </w:rPr>
+                        </w:pPr>
+                        <w:r>
+                          <w:rPr>
+                            <w:rFonts w:ascii="Times New Roman" w:hAnsi="Times New Roman" w:cs="Times New Roman"/>
+                            <w:b/>
+                            <w:color w:val="000000" w:themeColor="text1"/>
+                            <w:sz w:val="16"/>
+                          </w:rPr>
+                          <w:t>DATA IMPORT</w:t>
+                        </w:r>
+                      </w:p>
+                    </w:txbxContent>
+                  </v:textbox>
+                </v:rect>
+                <v:rect id="Rectangle 3" o:spid="_x0000_s1029" style="position:absolute;left:22946;top:15926;width:13105;height:4287;visibility:visible;mso-wrap-style:square;v-text-anchor:middle" o:gfxdata="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" fillcolor="white [3212]" strokecolor="black [3213]" strokeweight="2pt">
+                  <v:textbox>
+                    <w:txbxContent>
+                      <w:p>
+                        <w:pPr>
+                          <w:pStyle w:val="NormalWeb"/>
+                          <w:spacing w:before="0" w:beforeAutospacing="0" w:after="0" w:afterAutospacing="0" w:line="276" w:lineRule="auto"/>
+                          <w:jc w:val="center"/>
+                          <w:rPr>
+                            <w:rFonts w:eastAsia="Calibri"/>
+                            <w:b/>
+                            <w:color w:val="000000"/>
+                            <w:sz w:val="16"/>
+                            <w:szCs w:val="22"/>
+                          </w:rPr>
+                        </w:pPr>
+                        <w:r>
+                          <w:rPr>
+                            <w:rFonts w:eastAsia="Calibri"/>
+                            <w:b/>
+                            <w:color w:val="000000"/>
+                            <w:sz w:val="16"/>
+                            <w:szCs w:val="22"/>
+                          </w:rPr>
+                          <w:t xml:space="preserve">2. </w:t>
+                        </w:r>
+                      </w:p>
+                      <w:p>
+                        <w:pPr>
+                          <w:pStyle w:val="NormalWeb"/>
+                          <w:spacing w:before="0" w:beforeAutospacing="0" w:after="0" w:afterAutospacing="0" w:line="276" w:lineRule="auto"/>
+                          <w:jc w:val="center"/>
+                          <w:rPr>
+                            <w:b/>
+                            <w:sz w:val="18"/>
+                          </w:rPr>
+                        </w:pPr>
+                        <w:r>
+                          <w:rPr>
+                            <w:rFonts w:eastAsia="Calibri"/>
+                            <w:b/>
+                            <w:color w:val="000000"/>
+                            <w:sz w:val="16"/>
+                            <w:szCs w:val="22"/>
+                          </w:rPr>
+                          <w:t>DATA PREPARATION</w:t>
+                        </w:r>
+                      </w:p>
+                    </w:txbxContent>
+                  </v:textbox>
+                </v:rect>
+                <v:rect id="Rectangle 6" o:spid="_x0000_s1030" style="position:absolute;left:40444;top:26239;width:12702;height:4287;visibility:visible;mso-wrap-style:square;v-text-anchor:middle" o:gfxdata="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" fillcolor="white [3212]" strokecolor="black [3213]" strokeweight="2pt">
+                  <v:textbox>
+                    <w:txbxContent>
+                      <w:p>
+                        <w:pPr>
+                          <w:pStyle w:val="NormalWeb"/>
+                          <w:spacing w:before="0" w:beforeAutospacing="0" w:after="200" w:afterAutospacing="0" w:line="276" w:lineRule="auto"/>
+                          <w:jc w:val="center"/>
+                          <w:rPr>
+                            <w:b/>
+                            <w:sz w:val="18"/>
+                          </w:rPr>
+                        </w:pPr>
+                        <w:r>
+                          <w:rPr>
+                            <w:rFonts w:eastAsia="Calibri"/>
+                            <w:b/>
+                            <w:color w:val="000000"/>
+                            <w:sz w:val="16"/>
+                            <w:szCs w:val="22"/>
+                          </w:rPr>
+                          <w:t>3. RECOMMENDATION</w:t>
+                        </w:r>
+                      </w:p>
+                    </w:txbxContent>
+                  </v:textbox>
+                </v:rect>
+                <v:rect id="Rectangle 7" o:spid="_x0000_s1031" style="position:absolute;left:60522;top:16178;width:9811;height:4286;visibility:visible;mso-wrap-style:square;v-text-anchor:middle" o:gfxdata="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" fillcolor="white [3212]" strokecolor="black [3213]" strokeweight="2pt">
+                  <v:textbox>
+                    <w:txbxContent>
+                      <w:p>
+                        <w:pPr>
+                          <w:pStyle w:val="NormalWeb"/>
+                          <w:spacing w:before="0" w:beforeAutospacing="0" w:after="200" w:afterAutospacing="0" w:line="276" w:lineRule="auto"/>
+                          <w:jc w:val="center"/>
+                          <w:rPr>
+                            <w:b/>
+                            <w:sz w:val="18"/>
+                          </w:rPr>
+                        </w:pPr>
+                        <w:r>
+                          <w:rPr>
+                            <w:rFonts w:eastAsia="Calibri"/>
+                            <w:b/>
+                            <w:color w:val="000000"/>
+                            <w:sz w:val="16"/>
+                            <w:szCs w:val="22"/>
+                          </w:rPr>
+                          <w:t>4. EVALUATION</w:t>
+                        </w:r>
+                      </w:p>
+                    </w:txbxContent>
+                  </v:textbox>
+                </v:rect>
+                <v:rect id="Rectangle 8" o:spid="_x0000_s1032" style="position:absolute;left:7152;top:30692;width:7189;height:3551;visibility:visible;mso-wrap-style:square;v-text-anchor:middle" o:gfxdata="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" fillcolor="white [3212]" strokecolor="black [3213]" strokeweight=".25pt">
+                  <v:textbox>
+                    <w:txbxContent>
+                      <w:p>
+                        <w:pPr>
+                          <w:pStyle w:val="NormalWeb"/>
+                          <w:spacing w:before="0" w:beforeAutospacing="0" w:after="200" w:afterAutospacing="0" w:line="276" w:lineRule="auto"/>
+                          <w:jc w:val="center"/>
+                        </w:pPr>
+                        <w:r>
+                          <w:rPr>
+                            <w:rFonts w:eastAsia="Calibri"/>
+                            <w:color w:val="000000"/>
+                            <w:sz w:val="16"/>
+                            <w:szCs w:val="16"/>
+                          </w:rPr>
+                          <w:t>Dataset 1 Import</w:t>
+                        </w:r>
+                      </w:p>
+                    </w:txbxContent>
+                  </v:textbox>
+                </v:rect>
+                <v:shapetype id="_x0000_t34" coordsize="21600,21600" o:spt="34" o:oned="t" adj="10800" path="m,l@0,0@0,21600,21600,21600e" filled="f">
+                  <v:stroke joinstyle="miter"/>
+                  <v:formulas>
+                    <v:f eqn="val #0"/>
+                  </v:formulas>
+                  <v:path arrowok="t" fillok="f" o:connecttype="none"/>
+                  <v:handles>
+                    <v:h position="#0,center"/>
+                  </v:handles>
+                  <o:lock v:ext="edit" shapetype="t"/>
+                </v:shapetype>
+                <v:shape id="Straight Arrow Connector 9" o:spid="_x0000_s1033" type="#_x0000_t34" style="position:absolute;left:14341;top:22162;width:8593;height:10306;flip:y;visibility:visible;mso-wrap-style:square" o:connectortype="elbow" o:gfxdata="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" strokecolor="#4579b8 [3044]">
+                  <v:stroke endarrow="open"/>
+                </v:shape>
+                <v:shapetype id="_x0000_t202" coordsize="21600,21600" o:spt="202" path="m,l,21600r21600,l21600,xe">
+                  <v:stroke joinstyle="miter"/>
+                  <v:path gradientshapeok="t" o:connecttype="rect"/>
+                </v:shapetype>
+                <v:shape id="Text Box 11" o:spid="_x0000_s1034" type="#_x0000_t202" style="position:absolute;left:12353;top:21206;width:8283;height:4062;visibility:visible;mso-wrap-style:square;v-text-anchor:top" o:gfxdata="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" fillcolor="white [3201]" strokeweight=".5pt">
+                  <v:stroke dashstyle="3 1" joinstyle="round" endcap="round"/>
+                  <v:textbox>
+                    <w:txbxContent>
+                      <w:p>
+                        <w:pPr>
+                          <w:rPr>
+                            <w:sz w:val="16"/>
+                          </w:rPr>
+                        </w:pPr>
+                        <w:r>
+                          <w:rPr>
+                            <w:sz w:val="16"/>
+                          </w:rPr>
+                          <w:t>Author and paper objects</w:t>
+                        </w:r>
+                      </w:p>
+                    </w:txbxContent>
+                  </v:textbox>
+                </v:shape>
+                <v:shapetype id="_x0000_t132" coordsize="21600,21600" o:spt="132" path="m10800,qx,3391l,18209qy10800,21600,21600,18209l21600,3391qy10800,xem,3391nfqy10800,6782,21600,3391e">
+                  <v:path o:extrusionok="f" gradientshapeok="t" o:connecttype="custom" o:connectlocs="10800,6782;10800,0;0,10800;10800,21600;21600,10800" o:connectangles="270,270,180,90,0" textboxrect="0,6782,21600,18209"/>
+                </v:shapetype>
+                <v:shape id="Flowchart: Magnetic Disk 12" o:spid="_x0000_s1035" type="#_x0000_t132" style="position:absolute;left:1195;top:9603;width:5004;height:4979;visibility:visible;mso-wrap-style:square;v-text-anchor:middle" o:gfxdata="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" fillcolor="white [3212]" strokecolor="black [3213]" strokeweight="2pt">
+                  <v:textbox>
+                    <w:txbxContent>
+                      <w:p>
+                        <w:pPr>
+                          <w:jc w:val="center"/>
+                          <w:rPr>
+                            <w:color w:val="000000" w:themeColor="text1"/>
+                          </w:rPr>
+                        </w:pPr>
+                        <w:r>
+                          <w:rPr>
+                            <w:color w:val="000000" w:themeColor="text1"/>
+                          </w:rPr>
+                          <w:t>DS1</w:t>
+                        </w:r>
+                      </w:p>
+                    </w:txbxContent>
+                  </v:textbox>
+                </v:shape>
+                <v:rect id="Rectangle 14" o:spid="_x0000_s1036" style="position:absolute;left:40444;top:30603;width:9438;height:3550;visibility:visible;mso-wrap-style:square;v-text-anchor:middle" o:gfxdata="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" fillcolor="white [3212]" strokecolor="black [3213]" strokeweight=".25pt">
+                  <v:textbox>
+                    <w:txbxContent>
+                      <w:p>
+                        <w:pPr>
+                          <w:pStyle w:val="NormalWeb"/>
+                          <w:spacing w:before="0" w:beforeAutospacing="0" w:after="200" w:afterAutospacing="0" w:line="276" w:lineRule="auto"/>
+                          <w:jc w:val="center"/>
+                        </w:pPr>
+                        <w:r>
+                          <w:rPr>
+                            <w:rFonts w:eastAsia="Calibri"/>
+                            <w:color w:val="000000"/>
+                            <w:sz w:val="16"/>
+                            <w:szCs w:val="16"/>
+                          </w:rPr>
+                          <w:t>Content-based</w:t>
+                        </w:r>
+                      </w:p>
+                    </w:txbxContent>
+                  </v:textbox>
+                </v:rect>
+                <v:rect id="Rectangle 26" o:spid="_x0000_s1037" style="position:absolute;left:60518;top:20497;width:7175;height:3543;visibility:visible;mso-wrap-style:square;v-text-anchor:middle" o:gfxdata="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" fillcolor="white [3212]" strokecolor="black [3213]" strokeweight=".25pt">
+                  <v:textbox>
+                    <w:txbxContent>
+                      <w:p>
+                        <w:pPr>
+                          <w:pStyle w:val="NormalWeb"/>
+                          <w:spacing w:before="0" w:beforeAutospacing="0" w:after="200" w:afterAutospacing="0" w:line="276" w:lineRule="auto"/>
+                          <w:jc w:val="center"/>
+                        </w:pPr>
+                        <w:r>
+                          <w:rPr>
+                            <w:rFonts w:eastAsia="Calibri"/>
+                            <w:color w:val="000000"/>
+                            <w:sz w:val="16"/>
+                            <w:szCs w:val="16"/>
+                          </w:rPr>
+                          <w:t>NDCG</w:t>
+                        </w:r>
+                      </w:p>
+                    </w:txbxContent>
+                  </v:textbox>
+                </v:rect>
+                <v:rect id="Rectangle 27" o:spid="_x0000_s1038" style="position:absolute;left:60513;top:24040;width:7169;height:3537;visibility:visible;mso-wrap-style:square;v-text-anchor:middle" o:gfxdata="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" fillcolor="white [3212]" strokecolor="black [3213]" strokeweight=".25pt">
+                  <v:textbox>
+                    <w:txbxContent>
+                      <w:p>
+                        <w:pPr>
+                          <w:pStyle w:val="NormalWeb"/>
+                          <w:spacing w:before="0" w:beforeAutospacing="0" w:after="200" w:afterAutospacing="0" w:line="276" w:lineRule="auto"/>
+                          <w:jc w:val="center"/>
+                        </w:pPr>
+                        <w:r>
+                          <w:rPr>
+                            <w:rFonts w:eastAsia="Calibri"/>
+                            <w:color w:val="000000"/>
+                            <w:sz w:val="16"/>
+                            <w:szCs w:val="16"/>
+                          </w:rPr>
+                          <w:t>MRR</w:t>
+                        </w:r>
+                      </w:p>
+                    </w:txbxContent>
+                  </v:textbox>
+                </v:rect>
+                <v:rect id="Rectangle 28" o:spid="_x0000_s1039" style="position:absolute;left:22934;top:20283;width:8591;height:3757;visibility:visible;mso-wrap-style:square;v-text-anchor:middle" o:gfxdata="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" fillcolor="white [3212]" strokecolor="black [3213]" strokeweight=".25pt">
+                  <v:textbox>
+                    <w:txbxContent>
+                      <w:p>
+                        <w:pPr>
+                          <w:pStyle w:val="NormalWeb"/>
+                          <w:spacing w:before="0" w:beforeAutospacing="0" w:after="200" w:afterAutospacing="0" w:line="276" w:lineRule="auto"/>
+                          <w:jc w:val="center"/>
+                        </w:pPr>
+                        <w:r>
+                          <w:rPr>
+                            <w:rFonts w:eastAsia="Calibri"/>
+                            <w:color w:val="000000"/>
+                            <w:sz w:val="16"/>
+                            <w:szCs w:val="16"/>
+                          </w:rPr>
+                          <w:t>Content-based</w:t>
+                        </w:r>
+                      </w:p>
+                    </w:txbxContent>
+                  </v:textbox>
+                </v:rect>
+                <v:shape id="Straight Arrow Connector 29" o:spid="_x0000_s1040" type="#_x0000_t34" style="position:absolute;left:31525;top:22162;width:8919;height:10216;visibility:visible;mso-wrap-style:square" o:connectortype="elbow" o:gfxdata="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" strokecolor="#4579b8 [3044]">
+                  <v:stroke endarrow="open"/>
+                </v:shape>
+                <v:shape id="Text Box 11" o:spid="_x0000_s1041" type="#_x0000_t202" style="position:absolute;left:32712;top:21386;width:9163;height:4058;visibility:visible;mso-wrap-style:square;v-text-anchor:top" o:gfxdata="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" fillcolor="white [3201]" strokeweight=".5pt">
+                  <v:stroke dashstyle="3 1" joinstyle="round" endcap="round"/>
+                  <v:textbox>
+                    <w:txbxContent>
+                      <w:p>
+                        <w:pPr>
+                          <w:pStyle w:val="NormalWeb"/>
+                          <w:spacing w:before="0" w:beforeAutospacing="0" w:after="200" w:afterAutospacing="0" w:line="276" w:lineRule="auto"/>
+                        </w:pPr>
+                        <w:r>
+                          <w:rPr>
+                            <w:rFonts w:eastAsia="Calibri"/>
+                            <w:sz w:val="16"/>
+                            <w:szCs w:val="16"/>
+                          </w:rPr>
+                          <w:t>Author and paper feature vector</w:t>
+                        </w:r>
+                      </w:p>
+                    </w:txbxContent>
+                  </v:textbox>
+                </v:shape>
+                <v:shapetype id="_x0000_t33" coordsize="21600,21600" o:spt="33" o:oned="t" path="m,l21600,r,21600e" filled="f">
+                  <v:stroke joinstyle="miter"/>
+                  <v:path arrowok="t" fillok="f" o:connecttype="none"/>
+                  <o:lock v:ext="edit" shapetype="t"/>
+                </v:shapetype>
+                <v:shape id="Straight Arrow Connector 13" o:spid="_x0000_s1042" type="#_x0000_t33" style="position:absolute;left:-3518;top:21797;width:17886;height:3455;rotation:90;flip:x;visibility:visible;mso-wrap-style:square" o:connectortype="elbow" o:gfxdata="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" strokecolor="#4579b8 [3044]">
+                  <v:stroke endarrow="open"/>
+                </v:shape>
+                <v:shape id="Text Box 11" o:spid="_x0000_s1043" type="#_x0000_t202" style="position:absolute;left:400;top:21858;width:5015;height:3586;visibility:visible;mso-wrap-style:square;v-text-anchor:top" o:gfxdata="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" fillcolor="white [3201]" strokeweight=".5pt">
+                  <v:stroke dashstyle="3 1" joinstyle="round" endcap="round"/>
+                  <v:textbox>
+                    <w:txbxContent>
+                      <w:p>
+                        <w:pPr>
+                          <w:pStyle w:val="NormalWeb"/>
+                          <w:spacing w:before="0" w:beforeAutospacing="0" w:after="200" w:afterAutospacing="0" w:line="276" w:lineRule="auto"/>
+                        </w:pPr>
+                        <w:r>
+                          <w:rPr>
+                            <w:rFonts w:eastAsia="Calibri"/>
+                            <w:sz w:val="16"/>
+                            <w:szCs w:val="16"/>
+                          </w:rPr>
+                          <w:t>File content</w:t>
+                        </w:r>
+                      </w:p>
+                    </w:txbxContent>
+                  </v:textbox>
+                </v:shape>
+                <v:rect id="Rectangle 33" o:spid="_x0000_s1044" style="position:absolute;left:37772;top:1018;width:12249;height:4280;visibility:visible;mso-wrap-style:square;v-text-anchor:middle" o:gfxdata="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" fillcolor="white [3212]" strokecolor="black [3213]" strokeweight="2pt">
+                  <v:textbox>
+                    <w:txbxContent>
+                      <w:p>
+                        <w:pPr>
+                          <w:pStyle w:val="NormalWeb"/>
+                          <w:spacing w:before="0" w:beforeAutospacing="0" w:after="200" w:afterAutospacing="0" w:line="276" w:lineRule="auto"/>
+                          <w:jc w:val="center"/>
+                        </w:pPr>
+                        <w:r>
+                          <w:rPr>
+                            <w:rFonts w:eastAsia="Calibri"/>
+                            <w:color w:val="000000"/>
+                            <w:sz w:val="16"/>
+                            <w:szCs w:val="16"/>
+                          </w:rPr>
+                          <w:t>Utility</w:t>
+                        </w:r>
+                      </w:p>
+                    </w:txbxContent>
+                  </v:textbox>
+                </v:rect>
+                <v:rect id="Rectangle 34" o:spid="_x0000_s1045" style="position:absolute;left:37772;top:5384;width:7175;height:3543;visibility:visible;mso-wrap-style:square;v-text-anchor:middle" o:gfxdata="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" fillcolor="white [3212]" strokecolor="black [3213]" strokeweight=".25pt">
+                  <v:textbox>
+                    <w:txbxContent>
+                      <w:p>
+                        <w:pPr>
+                          <w:pStyle w:val="NormalWeb"/>
+                          <w:spacing w:before="0" w:beforeAutospacing="0" w:after="200" w:afterAutospacing="0" w:line="276" w:lineRule="auto"/>
+                          <w:jc w:val="center"/>
+                        </w:pPr>
+                        <w:r>
+                          <w:rPr>
+                            <w:rFonts w:eastAsia="Calibri"/>
+                            <w:color w:val="000000"/>
+                            <w:sz w:val="16"/>
+                            <w:szCs w:val="16"/>
+                          </w:rPr>
+                          <w:t>Weighting</w:t>
+                        </w:r>
+                      </w:p>
+                    </w:txbxContent>
+                  </v:textbox>
+                </v:rect>
+                <v:rect id="Rectangle 35" o:spid="_x0000_s1046" style="position:absolute;left:37771;top:8927;width:7169;height:3537;visibility:visible;mso-wrap-style:square;v-text-anchor:middle" o:gfxdata="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" fillcolor="white [3212]" strokecolor="black [3213]" strokeweight=".25pt">
+                  <v:textbox>
+                    <w:txbxContent>
+                      <w:p>
+                        <w:pPr>
+                          <w:pStyle w:val="NormalWeb"/>
+                          <w:spacing w:before="0" w:beforeAutospacing="0" w:after="200" w:afterAutospacing="0" w:line="276" w:lineRule="auto"/>
+                          <w:jc w:val="center"/>
+                        </w:pPr>
+                        <w:r>
+                          <w:rPr>
+                            <w:rFonts w:eastAsia="Calibri"/>
+                            <w:color w:val="000000"/>
+                            <w:sz w:val="16"/>
+                            <w:szCs w:val="16"/>
+                          </w:rPr>
+                          <w:t>Evaluation</w:t>
+                        </w:r>
+                      </w:p>
+                    </w:txbxContent>
+                  </v:textbox>
+                </v:rect>
+                <v:shape id="Elbow Connector 36" o:spid="_x0000_s1047" type="#_x0000_t33" style="position:absolute;left:29499;top:7155;width:8273;height:8771;rotation:180;flip:y;visibility:visible;mso-wrap-style:square" o:connectortype="elbow" o:gfxdata="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" strokecolor="#4579b8 [3044]">
+                  <v:stroke endarrow="open"/>
+                </v:shape>
+                <v:shape id="Elbow Connector 38" o:spid="_x0000_s1048" type="#_x0000_t33" style="position:absolute;left:44940;top:10695;width:20487;height:5483;visibility:visible;mso-wrap-style:square" o:connectortype="elbow" o:gfxdata="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" strokecolor="#4579b8 [3044]">
+                  <v:stroke endarrow="open"/>
+                </v:shape>
+                <v:shape id="Straight Arrow Connector 29" o:spid="_x0000_s1049" type="#_x0000_t34" style="position:absolute;left:49882;top:18321;width:10640;height:14057;flip:y;visibility:visible;mso-wrap-style:square" o:connectortype="elbow" o:gfxdata="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" strokecolor="#4579b8 [3044]">
+                  <v:stroke endarrow="open"/>
+                </v:shape>
+                <v:shape id="Text Box 11" o:spid="_x0000_s1050" type="#_x0000_t202" style="position:absolute;left:49882;top:21206;width:9163;height:4051;visibility:visible;mso-wrap-style:square;v-text-anchor:top" o:gfxdata="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" fillcolor="white [3201]" strokeweight=".5pt">
+                  <v:stroke dashstyle="3 1" joinstyle="round" endcap="round"/>
+                  <v:textbox>
+                    <w:txbxContent>
+                      <w:p>
+                        <w:pPr>
+                          <w:pStyle w:val="NormalWeb"/>
+                          <w:spacing w:before="0" w:beforeAutospacing="0" w:after="200" w:afterAutospacing="0" w:line="276" w:lineRule="auto"/>
+                        </w:pPr>
+                        <w:r>
+                          <w:rPr>
+                            <w:rFonts w:eastAsia="Calibri"/>
+                            <w:sz w:val="16"/>
+                            <w:szCs w:val="16"/>
+                          </w:rPr>
+                          <w:t>Recommendation rank list</w:t>
+                        </w:r>
+                      </w:p>
+                    </w:txbxContent>
+                  </v:textbox>
+                </v:shape>
+                <v:shape id="Elbow Connector 37" o:spid="_x0000_s1051" type="#_x0000_t33" style="position:absolute;left:29250;top:7404;width:8771;height:8273;rotation:90;flip:x y;visibility:visible;mso-wrap-style:square" o:connectortype="elbow" o:gfxdata="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" strokecolor="#4579b8 [3044]">
+                  <v:stroke endarrow="open"/>
+                </v:shape>
+                <v:shape id="Text Box 11" o:spid="_x0000_s1052" type="#_x0000_t202" style="position:absolute;left:25744;top:3914;width:6968;height:4051;visibility:visible;mso-wrap-style:square;v-text-anchor:top" o:gfxdata="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" fillcolor="white [3201]" strokeweight=".5pt">
+                  <v:stroke dashstyle="3 1" joinstyle="round" endcap="round"/>
+                  <v:textbox>
+                    <w:txbxContent>
+                      <w:p>
+                        <w:pPr>
+                          <w:pStyle w:val="NormalWeb"/>
+                          <w:spacing w:before="0" w:beforeAutospacing="0" w:after="200" w:afterAutospacing="0" w:line="276" w:lineRule="auto"/>
+                        </w:pPr>
+                        <w:r>
+                          <w:rPr>
+                            <w:rFonts w:eastAsia="Calibri"/>
+                            <w:sz w:val="16"/>
+                            <w:szCs w:val="16"/>
+                          </w:rPr>
+                          <w:t>Compute weighting</w:t>
+                        </w:r>
+                      </w:p>
+                    </w:txbxContent>
+                  </v:textbox>
+                </v:shape>
+                <v:shape id="Elbow Connector 39" o:spid="_x0000_s1053" type="#_x0000_t33" style="position:absolute;left:52442;top:3193;width:5483;height:20487;rotation:90;flip:y;visibility:visible;mso-wrap-style:square" o:connectortype="elbow" o:gfxdata="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" strokecolor="#4579b8 [3044]">
+                  <v:stroke endarrow="open"/>
+                </v:shape>
+                <v:shape id="Text Box 11" o:spid="_x0000_s1054" type="#_x0000_t202" style="position:absolute;left:51264;top:7155;width:9163;height:4052;visibility:visible;mso-wrap-style:square;v-text-anchor:top" o:gfxdata="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" fillcolor="white [3201]" strokeweight=".5pt">
+                  <v:stroke dashstyle="3 1" joinstyle="round" endcap="round"/>
+                  <v:textbox>
+                    <w:txbxContent>
+                      <w:p>
+                        <w:pPr>
+                          <w:pStyle w:val="NormalWeb"/>
+                          <w:spacing w:before="0" w:beforeAutospacing="0" w:after="200" w:afterAutospacing="0" w:line="276" w:lineRule="auto"/>
+                        </w:pPr>
+                        <w:r>
+                          <w:rPr>
+                            <w:rFonts w:eastAsia="Calibri"/>
+                            <w:sz w:val="16"/>
+                            <w:szCs w:val="16"/>
+                          </w:rPr>
+                          <w:t>Compute evaluation metric</w:t>
+                        </w:r>
+                      </w:p>
+                    </w:txbxContent>
+                  </v:textbox>
+                </v:shape>
+                <v:shapetype id="_x0000_t32" coordsize="21600,21600" o:spt="32" o:oned="t" path="m,l21600,21600e" filled="f">
+                  <v:path arrowok="t" fillok="f" o:connecttype="none"/>
+                  <o:lock v:ext="edit" shapetype="t"/>
+                </v:shapetype>
+                <v:shape id="Straight Arrow Connector 44" o:spid="_x0000_s1055" type="#_x0000_t32" style="position:absolute;left:65427;top:7146;width:8796;height:9032;flip:x;visibility:visible;mso-wrap-style:square" o:connectortype="straight" o:gfxdata="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" strokecolor="#4579b8 [3044]">
+                  <v:stroke endarrow="open"/>
+                </v:shape>
+                <v:shape id="Text Box 11" o:spid="_x0000_s1056" type="#_x0000_t202" style="position:absolute;left:67559;top:9603;width:9163;height:4052;visibility:visible;mso-wrap-style:square;v-text-anchor:top" o:gfxdata="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" fillcolor="white [3201]" strokeweight=".5pt">
+                  <v:stroke dashstyle="3 1" joinstyle="round" endcap="round"/>
+                  <v:textbox>
+                    <w:txbxContent>
+                      <w:p>
+                        <w:pPr>
+                          <w:pStyle w:val="NormalWeb"/>
+                          <w:spacing w:before="0" w:beforeAutospacing="0" w:after="200" w:afterAutospacing="0" w:line="276" w:lineRule="auto"/>
+                        </w:pPr>
+                        <w:r>
+                          <w:rPr>
+                            <w:rFonts w:eastAsia="Calibri"/>
+                            <w:sz w:val="16"/>
+                            <w:szCs w:val="16"/>
+                          </w:rPr>
+                          <w:t>Ground-truth list</w:t>
+                        </w:r>
+                      </w:p>
+                    </w:txbxContent>
+                  </v:textbox>
+                </v:shape>
+                <v:shape id="Flowchart: Magnetic Disk 54" o:spid="_x0000_s1057" type="#_x0000_t132" style="position:absolute;left:71724;top:2174;width:4998;height:4972;visibility:visible;mso-wrap-style:square;v-text-anchor:middle" o:gfxdata="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" fillcolor="white [3212]" strokecolor="black [3213]" strokeweight="2pt">
+                  <v:textbox>
+                    <w:txbxContent>
+                      <w:p>
+                        <w:pPr>
+                          <w:pStyle w:val="NormalWeb"/>
+                          <w:spacing w:before="0" w:beforeAutospacing="0" w:after="200" w:afterAutospacing="0" w:line="276" w:lineRule="auto"/>
+                          <w:jc w:val="center"/>
+                        </w:pPr>
+                        <w:r>
+                          <w:rPr>
+                            <w:rFonts w:eastAsia="Calibri"/>
+                            <w:color w:val="000000"/>
+                            <w:sz w:val="22"/>
+                            <w:szCs w:val="22"/>
+                          </w:rPr>
+                          <w:t>DS</w:t>
+                        </w:r>
+                      </w:p>
+                    </w:txbxContent>
+                  </v:textbox>
+                </v:shape>
+                <v:shape id="Straight Arrow Connector 55" o:spid="_x0000_s1058" type="#_x0000_t33" style="position:absolute;left:70333;top:18321;width:4820;height:9256;visibility:visible;mso-wrap-style:square" o:connectortype="elbow" o:gfxdata="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" strokecolor="#4579b8 [3044]">
+                  <v:stroke endarrow="open"/>
+                </v:shape>
+                <v:shape id="Text Box 11" o:spid="_x0000_s1059" type="#_x0000_t202" style="position:absolute;left:71724;top:27577;width:6857;height:4051;visibility:visible;mso-wrap-style:square;v-text-anchor:top" o:gfxdata="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" fillcolor="white [3201]" strokeweight=".5pt">
+                  <v:stroke dashstyle="3 1" joinstyle="round" endcap="round"/>
+                  <v:textbox>
+                    <w:txbxContent>
+                      <w:p>
+                        <w:pPr>
+                          <w:pStyle w:val="NormalWeb"/>
+                          <w:spacing w:before="0" w:beforeAutospacing="0" w:after="200" w:afterAutospacing="0" w:line="276" w:lineRule="auto"/>
+                        </w:pPr>
+                        <w:r>
+                          <w:rPr>
+                            <w:rFonts w:eastAsia="Calibri"/>
+                            <w:sz w:val="16"/>
+                            <w:szCs w:val="16"/>
+                          </w:rPr>
+                          <w:t>Evaluation score</w:t>
+                        </w:r>
+                      </w:p>
+                    </w:txbxContent>
+                  </v:textbox>
+                </v:shape>
+                <v:rect id="Rectangle 53" o:spid="_x0000_s1060" style="position:absolute;left:7152;top:34153;width:7189;height:3550;visibility:visible;mso-wrap-style:square;v-text-anchor:middle" o:gfxdata="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" fillcolor="white [3212]" strokecolor="black [3213]" strokeweight=".25pt">
+                  <v:textbox>
+                    <w:txbxContent>
+                      <w:p>
+                        <w:pPr>
+                          <w:pStyle w:val="NormalWeb"/>
+                          <w:spacing w:before="0" w:beforeAutospacing="0" w:after="200" w:afterAutospacing="0" w:line="276" w:lineRule="auto"/>
+                          <w:jc w:val="center"/>
+                        </w:pPr>
+                        <w:r>
+                          <w:rPr>
+                            <w:rFonts w:eastAsia="Calibri"/>
+                            <w:color w:val="000000"/>
+                            <w:sz w:val="16"/>
+                            <w:szCs w:val="16"/>
+                          </w:rPr>
+                          <w:t>Dataset 2 Import</w:t>
+                        </w:r>
+                      </w:p>
+                    </w:txbxContent>
+                  </v:textbox>
+                </v:rect>
+                <v:rect id="Rectangle 57" o:spid="_x0000_s1061" style="position:absolute;left:7152;top:37703;width:7189;height:3549;visibility:visible;mso-wrap-style:square;v-text-anchor:middle" o:gfxdata="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" fillcolor="white [3212]" strokecolor="black [3213]" strokeweight=".25pt">
+                  <v:textbox>
+                    <w:txbxContent>
+                      <w:p>
+                        <w:pPr>
+                          <w:pStyle w:val="NormalWeb"/>
+                          <w:spacing w:before="0" w:beforeAutospacing="0" w:after="200" w:afterAutospacing="0" w:line="276" w:lineRule="auto"/>
+                          <w:jc w:val="center"/>
+                        </w:pPr>
+                        <w:r>
+                          <w:rPr>
+                            <w:rFonts w:eastAsia="Calibri"/>
+                            <w:color w:val="000000"/>
+                            <w:sz w:val="16"/>
+                            <w:szCs w:val="16"/>
+                          </w:rPr>
+                          <w:t>DBLP Import</w:t>
+                        </w:r>
+                      </w:p>
+                    </w:txbxContent>
+                  </v:textbox>
+                </v:rect>
+                <v:rect id="Rectangle 58" o:spid="_x0000_s1062" style="position:absolute;left:22921;top:24027;width:8606;height:3550;visibility:visible;mso-wrap-style:square;v-text-anchor:middle" o:gfxdata="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" fillcolor="white [3212]" strokecolor="black [3213]" strokeweight=".25pt">
+                  <v:textbox>
+                    <w:txbxContent>
+                      <w:p>
+                        <w:pPr>
+                          <w:pStyle w:val="NormalWeb"/>
+                          <w:spacing w:before="0" w:beforeAutospacing="0" w:after="200" w:afterAutospacing="0" w:line="276" w:lineRule="auto"/>
+                          <w:jc w:val="center"/>
+                        </w:pPr>
+                        <w:r>
+                          <w:rPr>
+                            <w:rFonts w:eastAsia="Calibri"/>
+                            <w:color w:val="000000"/>
+                            <w:sz w:val="16"/>
+                            <w:szCs w:val="16"/>
+                          </w:rPr>
+                          <w:t>CF</w:t>
+                        </w:r>
+                      </w:p>
+                    </w:txbxContent>
+                  </v:textbox>
+                </v:rect>
+                <v:rect id="Rectangle 59" o:spid="_x0000_s1063" style="position:absolute;left:40448;top:34130;width:9434;height:3550;visibility:visible;mso-wrap-style:square;v-text-anchor:middle" o:gfxdata="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" fillcolor="white [3212]" strokecolor="black [3213]" strokeweight=".25pt">
+                  <v:textbox>
+                    <w:txbxContent>
+                      <w:p>
+                        <w:pPr>
+                          <w:pStyle w:val="NormalWeb"/>
+                          <w:spacing w:before="0" w:beforeAutospacing="0" w:after="200" w:afterAutospacing="0" w:line="276" w:lineRule="auto"/>
+                          <w:jc w:val="center"/>
+                        </w:pPr>
+                        <w:r>
+                          <w:rPr>
+                            <w:rFonts w:eastAsia="Calibri"/>
+                            <w:color w:val="000000"/>
+                            <w:sz w:val="16"/>
+                            <w:szCs w:val="16"/>
+                          </w:rPr>
+                          <w:t>CF</w:t>
+                        </w:r>
+                      </w:p>
+                    </w:txbxContent>
+                  </v:textbox>
+                </v:rect>
+                <v:rect id="Rectangle 60" o:spid="_x0000_s1064" style="position:absolute;left:60524;top:27577;width:7169;height:3537;visibility:visible;mso-wrap-style:square;v-text-anchor:middle" o:gfxdata="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" fillcolor="white [3212]" strokecolor="black [3213]" strokeweight=".25pt">
+                  <v:textbox>
+                    <w:txbxContent>
+                      <w:p>
+                        <w:pPr>
+                          <w:pStyle w:val="NormalWeb"/>
+                          <w:spacing w:before="0" w:beforeAutospacing="0" w:after="200" w:afterAutospacing="0" w:line="276" w:lineRule="auto"/>
+                          <w:jc w:val="center"/>
+                        </w:pPr>
+                        <w:r>
+                          <w:rPr>
+                            <w:rFonts w:eastAsia="Calibri"/>
+                            <w:color w:val="000000"/>
+                            <w:sz w:val="16"/>
+                            <w:szCs w:val="16"/>
+                          </w:rPr>
+                          <w:t>MAP</w:t>
+                        </w:r>
+                      </w:p>
+                    </w:txbxContent>
+                  </v:textbox>
+                </v:rect>
+                <w10:anchorlock/>
+              </v:group>
+            </w:pict>
+          </mc:Fallback>
+        </mc:AlternateContent>
+      </w:r>
+      <w:bookmarkStart w:id="0" w:name="_GoBack"/>
+      <w:bookmarkEnd w:id="0"/>
     </w:p>
     <w:sectPr>
-      <w:pgSz w:w="12240" w:h="15840"/>
+      <w:pgSz w:w="15840" w:h="12240" w:orient="landscape"/>
       <w:pgMar w:top="1440" w:right="1440" w:bottom="1440" w:left="1440" w:header="720" w:footer="720" w:gutter="0"/>
       <w:cols w:space="720"/>
       <w:docGrid w:linePitch="360"/>

</xml_diff>